<commit_message>
LIMITATIONS OF MONOLITHIC ADDED
</commit_message>
<xml_diff>
--- a/Micro services.docx
+++ b/Micro services.docx
@@ -758,40 +758,61 @@
       <w:pPr>
         <w:rPr>
           <w:rFonts w:ascii="Georgia" w:hAnsi="Georgia"/>
+          <w:sz w:val="24"/>
+          <w:szCs w:val="24"/>
+        </w:rPr>
+      </w:pPr>
+      <w:r>
+        <w:rPr>
+          <w:rFonts w:ascii="Georgia" w:hAnsi="Georgia"/>
+          <w:sz w:val="24"/>
+          <w:szCs w:val="24"/>
+        </w:rPr>
+        <w:t>An ideal business Web Applications is divided into several layers</w:t>
+      </w:r>
+      <w:r>
+        <w:rPr>
+          <w:rFonts w:ascii="Georgia" w:hAnsi="Georgia"/>
+          <w:sz w:val="24"/>
+          <w:szCs w:val="24"/>
+        </w:rPr>
+        <w:t xml:space="preserve"> as shown below</w:t>
+      </w:r>
+      <w:r>
+        <w:rPr>
+          <w:rFonts w:ascii="Georgia" w:hAnsi="Georgia"/>
+          <w:sz w:val="24"/>
+          <w:szCs w:val="24"/>
+        </w:rPr>
+        <w:t>:</w:t>
+      </w:r>
+    </w:p>
+    <w:p>
+      <w:pPr>
+        <w:rPr>
+          <w:rFonts w:ascii="Georgia" w:hAnsi="Georgia"/>
           <w:b/>
           <w:bCs/>
           <w:sz w:val="24"/>
           <w:szCs w:val="24"/>
         </w:rPr>
       </w:pPr>
-      <w:r>
-        <w:rPr>
-          <w:rFonts w:ascii="Georgia" w:hAnsi="Georgia"/>
-          <w:b/>
-          <w:bCs/>
-          <w:sz w:val="24"/>
-          <w:szCs w:val="24"/>
-        </w:rPr>
-        <w:t xml:space="preserve">Layered Architecture </w:t>
-      </w:r>
-      <w:bookmarkStart w:id="0" w:name="_GoBack"/>
-      <w:bookmarkEnd w:id="0"/>
-    </w:p>
-    <w:p>
-      <w:pPr>
-        <w:rPr>
-          <w:rFonts w:ascii="Georgia" w:hAnsi="Georgia"/>
-          <w:sz w:val="24"/>
-          <w:szCs w:val="24"/>
-        </w:rPr>
-      </w:pPr>
-      <w:r>
-        <w:rPr>
-          <w:rFonts w:ascii="Georgia" w:hAnsi="Georgia"/>
-          <w:sz w:val="24"/>
-          <w:szCs w:val="24"/>
-        </w:rPr>
-        <w:t xml:space="preserve">                                               </w:t>
+    </w:p>
+    <w:p>
+      <w:pPr>
+        <w:rPr>
+          <w:rFonts w:ascii="Georgia" w:hAnsi="Georgia"/>
+          <w:sz w:val="24"/>
+          <w:szCs w:val="24"/>
+        </w:rPr>
+      </w:pPr>
+      <w:r>
+        <w:rPr>
+          <w:rFonts w:ascii="Georgia" w:hAnsi="Georgia"/>
+          <w:sz w:val="24"/>
+          <w:szCs w:val="24"/>
+        </w:rPr>
+        <w:t xml:space="preserve">                                             </w:t>
       </w:r>
       <w:r>
         <w:rPr>
@@ -824,7 +845,7 @@
                     <pic:cNvPicPr/>
                   </pic:nvPicPr>
                   <pic:blipFill>
-                    <a:blip r:embed="rId4" cstate="print">
+                    <a:blip r:embed="rId5" cstate="print">
                       <a:extLst>
                         <a:ext uri="{28A0092B-C50C-407E-A947-70E740481C1C}">
                           <a14:useLocalDpi xmlns:a14="http://schemas.microsoft.com/office/drawing/2010/main" val="0"/>
@@ -850,6 +871,382 @@
           </wp:anchor>
         </w:drawing>
       </w:r>
+      <w:r>
+        <w:rPr>
+          <w:rFonts w:ascii="Georgia" w:hAnsi="Georgia"/>
+          <w:sz w:val="24"/>
+          <w:szCs w:val="24"/>
+        </w:rPr>
+        <w:t xml:space="preserve">                           Layered Architecture </w:t>
+      </w:r>
+    </w:p>
+    <w:p>
+      <w:pPr>
+        <w:rPr>
+          <w:rFonts w:ascii="Georgia" w:hAnsi="Georgia"/>
+          <w:sz w:val="24"/>
+          <w:szCs w:val="24"/>
+        </w:rPr>
+      </w:pPr>
+      <w:r>
+        <w:rPr>
+          <w:rFonts w:ascii="Georgia" w:hAnsi="Georgia"/>
+          <w:sz w:val="24"/>
+          <w:szCs w:val="24"/>
+        </w:rPr>
+        <w:t xml:space="preserve">As a result of Mobile internet and faster networks the late 2000s saw Cambrian Explosion. The software took over the world with a storm and all types of business started going digital such as Banking, Hotels, Music </w:t>
+      </w:r>
+      <w:r>
+        <w:rPr>
+          <w:rFonts w:ascii="Georgia" w:hAnsi="Georgia"/>
+          <w:sz w:val="24"/>
+          <w:szCs w:val="24"/>
+        </w:rPr>
+        <w:t>etc., and companies such as Facebook, Twitter, Uber, Netflix, Spotify came with such innovative, aggressive approach that the Monolithic Architecture could not handle the challenges being thrown at them.  It was tine for a more efficient approach.</w:t>
+      </w:r>
+    </w:p>
+    <w:p>
+      <w:pPr>
+        <w:rPr>
+          <w:rFonts w:ascii="Georgia" w:hAnsi="Georgia"/>
+          <w:sz w:val="24"/>
+          <w:szCs w:val="24"/>
+        </w:rPr>
+      </w:pPr>
+    </w:p>
+    <w:p>
+      <w:pPr>
+        <w:rPr>
+          <w:rFonts w:ascii="Georgia" w:hAnsi="Georgia"/>
+          <w:sz w:val="24"/>
+          <w:szCs w:val="24"/>
+        </w:rPr>
+      </w:pPr>
+      <w:r>
+        <w:rPr>
+          <w:rFonts w:ascii="Georgia" w:hAnsi="Georgia"/>
+          <w:sz w:val="24"/>
+          <w:szCs w:val="24"/>
+        </w:rPr>
+        <w:t>To know what need to improve we must know what the limitation were being faced.</w:t>
+      </w:r>
+    </w:p>
+    <w:p>
+      <w:pPr>
+        <w:rPr>
+          <w:rFonts w:ascii="Georgia" w:hAnsi="Georgia"/>
+          <w:sz w:val="24"/>
+          <w:szCs w:val="24"/>
+        </w:rPr>
+      </w:pPr>
+    </w:p>
+    <w:p>
+      <w:pPr>
+        <w:rPr>
+          <w:rFonts w:ascii="Georgia" w:hAnsi="Georgia"/>
+          <w:sz w:val="24"/>
+          <w:szCs w:val="24"/>
+        </w:rPr>
+      </w:pPr>
+    </w:p>
+    <w:p>
+      <w:pPr>
+        <w:rPr>
+          <w:rFonts w:ascii="Georgia" w:hAnsi="Georgia"/>
+          <w:sz w:val="24"/>
+          <w:szCs w:val="24"/>
+        </w:rPr>
+      </w:pPr>
+    </w:p>
+    <w:p>
+      <w:pPr>
+        <w:rPr>
+          <w:rFonts w:ascii="Georgia" w:hAnsi="Georgia"/>
+          <w:sz w:val="24"/>
+          <w:szCs w:val="24"/>
+        </w:rPr>
+      </w:pPr>
+    </w:p>
+    <w:p>
+      <w:pPr>
+        <w:rPr>
+          <w:rFonts w:ascii="Georgia" w:hAnsi="Georgia"/>
+          <w:sz w:val="24"/>
+          <w:szCs w:val="24"/>
+        </w:rPr>
+      </w:pPr>
+    </w:p>
+    <w:p>
+      <w:pPr>
+        <w:pStyle w:val="Heading1"/>
+        <w:rPr>
+          <w:rFonts w:ascii="Georgia" w:hAnsi="Georgia"/>
+        </w:rPr>
+      </w:pPr>
+      <w:r>
+        <w:rPr>
+          <w:rFonts w:ascii="Georgia" w:hAnsi="Georgia"/>
+        </w:rPr>
+        <w:lastRenderedPageBreak/>
+        <w:t xml:space="preserve">Limitations of Monolithic Architecture </w:t>
+      </w:r>
+    </w:p>
+    <w:p/>
+    <w:p>
+      <w:pPr>
+        <w:pStyle w:val="Heading2"/>
+        <w:rPr>
+          <w:rFonts w:ascii="Georgia" w:hAnsi="Georgia"/>
+        </w:rPr>
+      </w:pPr>
+      <w:r>
+        <w:rPr>
+          <w:rFonts w:ascii="Georgia" w:hAnsi="Georgia"/>
+        </w:rPr>
+        <w:t xml:space="preserve">Application Scaling </w:t>
+      </w:r>
+    </w:p>
+    <w:p/>
+    <w:p>
+      <w:pPr>
+        <w:rPr>
+          <w:rFonts w:ascii="Georgia" w:hAnsi="Georgia"/>
+          <w:sz w:val="24"/>
+          <w:szCs w:val="24"/>
+        </w:rPr>
+      </w:pPr>
+      <w:r>
+        <w:rPr>
+          <w:rFonts w:ascii="Georgia" w:hAnsi="Georgia"/>
+          <w:sz w:val="24"/>
+          <w:szCs w:val="24"/>
+        </w:rPr>
+        <w:t>As the successful Web Scale companies see exponential growth their software isn’t able to keep up with their need for support high horizontal scalability and where monolithic software works as a single unit and developed in a single programming language using a single Tech Stack an architecture was needed that could support the polyglot programming .</w:t>
+      </w:r>
+    </w:p>
+    <w:p>
+      <w:pPr>
+        <w:rPr>
+          <w:rFonts w:ascii="Georgia" w:hAnsi="Georgia"/>
+          <w:sz w:val="24"/>
+          <w:szCs w:val="24"/>
+        </w:rPr>
+      </w:pPr>
+    </w:p>
+    <w:p>
+      <w:pPr>
+        <w:rPr>
+          <w:rFonts w:ascii="Georgia" w:hAnsi="Georgia"/>
+          <w:sz w:val="24"/>
+          <w:szCs w:val="24"/>
+        </w:rPr>
+      </w:pPr>
+      <w:r>
+        <w:rPr>
+          <w:rFonts w:ascii="Georgia" w:hAnsi="Georgia"/>
+          <w:noProof/>
+          <w:sz w:val="24"/>
+          <w:szCs w:val="24"/>
+        </w:rPr>
+        <w:drawing>
+          <wp:inline distT="0" distB="0" distL="0" distR="0" wp14:anchorId="43CFC395" wp14:editId="75B5EF70">
+            <wp:extent cx="4381500" cy="2560556"/>
+            <wp:effectExtent l="133350" t="114300" r="133350" b="163830"/>
+            <wp:docPr id="3" name="Picture 3" descr="A close up of a device&#10;&#10;Description automatically generated"/>
+            <wp:cNvGraphicFramePr>
+              <a:graphicFrameLocks xmlns:a="http://schemas.openxmlformats.org/drawingml/2006/main" noChangeAspect="1"/>
+            </wp:cNvGraphicFramePr>
+            <a:graphic xmlns:a="http://schemas.openxmlformats.org/drawingml/2006/main">
+              <a:graphicData uri="http://schemas.openxmlformats.org/drawingml/2006/picture">
+                <pic:pic xmlns:pic="http://schemas.openxmlformats.org/drawingml/2006/picture">
+                  <pic:nvPicPr>
+                    <pic:cNvPr id="3" name="1_iCi0aorKWbI6fEy2LEz8kw.png"/>
+                    <pic:cNvPicPr/>
+                  </pic:nvPicPr>
+                  <pic:blipFill>
+                    <a:blip r:embed="rId6">
+                      <a:extLst>
+                        <a:ext uri="{28A0092B-C50C-407E-A947-70E740481C1C}">
+                          <a14:useLocalDpi xmlns:a14="http://schemas.microsoft.com/office/drawing/2010/main" val="0"/>
+                        </a:ext>
+                      </a:extLst>
+                    </a:blip>
+                    <a:stretch>
+                      <a:fillRect/>
+                    </a:stretch>
+                  </pic:blipFill>
+                  <pic:spPr>
+                    <a:xfrm>
+                      <a:off x="0" y="0"/>
+                      <a:ext cx="4408445" cy="2576302"/>
+                    </a:xfrm>
+                    <a:prstGeom prst="rect">
+                      <a:avLst/>
+                    </a:prstGeom>
+                    <a:solidFill>
+                      <a:srgbClr val="FFFFFF">
+                        <a:shade val="85000"/>
+                      </a:srgbClr>
+                    </a:solidFill>
+                    <a:ln w="88900" cap="sq">
+                      <a:solidFill>
+                        <a:srgbClr val="FFFFFF"/>
+                      </a:solidFill>
+                      <a:miter lim="800000"/>
+                    </a:ln>
+                    <a:effectLst>
+                      <a:outerShdw blurRad="55000" dist="18000" dir="5400000" algn="tl" rotWithShape="0">
+                        <a:srgbClr val="000000">
+                          <a:alpha val="40000"/>
+                        </a:srgbClr>
+                      </a:outerShdw>
+                    </a:effectLst>
+                    <a:scene3d>
+                      <a:camera prst="orthographicFront"/>
+                      <a:lightRig rig="twoPt" dir="t">
+                        <a:rot lat="0" lon="0" rev="7200000"/>
+                      </a:lightRig>
+                    </a:scene3d>
+                    <a:sp3d>
+                      <a:bevelT w="25400" h="19050"/>
+                      <a:contourClr>
+                        <a:srgbClr val="FFFFFF"/>
+                      </a:contourClr>
+                    </a:sp3d>
+                  </pic:spPr>
+                </pic:pic>
+              </a:graphicData>
+            </a:graphic>
+          </wp:inline>
+        </w:drawing>
+      </w:r>
+    </w:p>
+    <w:p>
+      <w:pPr>
+        <w:rPr>
+          <w:rFonts w:ascii="Georgia" w:hAnsi="Georgia"/>
+          <w:sz w:val="24"/>
+          <w:szCs w:val="24"/>
+        </w:rPr>
+      </w:pPr>
+      <w:r>
+        <w:rPr>
+          <w:rFonts w:ascii="Georgia" w:hAnsi="Georgia"/>
+          <w:sz w:val="24"/>
+          <w:szCs w:val="24"/>
+        </w:rPr>
+        <w:t xml:space="preserve">If horizontal scaling is desired </w:t>
+      </w:r>
+      <w:r>
+        <w:rPr>
+          <w:rFonts w:ascii="Georgia" w:hAnsi="Georgia"/>
+          <w:sz w:val="24"/>
+          <w:szCs w:val="24"/>
+        </w:rPr>
+        <w:t>then the whole application needs to be scaled and with monolithic software only supporting one programming language, we are not able to implement one single module of it in other programming languages.</w:t>
+      </w:r>
+    </w:p>
+    <w:p>
+      <w:pPr>
+        <w:rPr>
+          <w:rFonts w:ascii="Georgia" w:hAnsi="Georgia"/>
+          <w:sz w:val="24"/>
+          <w:szCs w:val="24"/>
+        </w:rPr>
+      </w:pPr>
+    </w:p>
+    <w:p>
+      <w:pPr>
+        <w:pStyle w:val="Heading2"/>
+        <w:rPr>
+          <w:rFonts w:ascii="Georgia" w:hAnsi="Georgia"/>
+        </w:rPr>
+      </w:pPr>
+      <w:bookmarkStart w:id="0" w:name="_GoBack"/>
+      <w:bookmarkEnd w:id="0"/>
+    </w:p>
+    <w:p>
+      <w:pPr>
+        <w:rPr>
+          <w:rFonts w:ascii="Georgia" w:hAnsi="Georgia"/>
+          <w:sz w:val="24"/>
+          <w:szCs w:val="24"/>
+        </w:rPr>
+      </w:pPr>
+    </w:p>
+    <w:p>
+      <w:pPr>
+        <w:rPr>
+          <w:rFonts w:ascii="Georgia" w:hAnsi="Georgia"/>
+          <w:sz w:val="24"/>
+          <w:szCs w:val="24"/>
+        </w:rPr>
+      </w:pPr>
+    </w:p>
+    <w:p>
+      <w:pPr>
+        <w:rPr>
+          <w:rFonts w:ascii="Georgia" w:hAnsi="Georgia"/>
+          <w:sz w:val="24"/>
+          <w:szCs w:val="24"/>
+        </w:rPr>
+      </w:pPr>
+    </w:p>
+    <w:p/>
+    <w:p>
+      <w:pPr>
+        <w:rPr>
+          <w:rFonts w:ascii="Georgia" w:hAnsi="Georgia"/>
+          <w:sz w:val="24"/>
+          <w:szCs w:val="24"/>
+        </w:rPr>
+      </w:pPr>
+    </w:p>
+    <w:p/>
+    <w:p>
+      <w:pPr>
+        <w:rPr>
+          <w:rFonts w:ascii="Georgia" w:hAnsi="Georgia"/>
+          <w:sz w:val="24"/>
+          <w:szCs w:val="24"/>
+        </w:rPr>
+      </w:pPr>
+    </w:p>
+    <w:p>
+      <w:pPr>
+        <w:rPr>
+          <w:rFonts w:ascii="Georgia" w:hAnsi="Georgia"/>
+          <w:sz w:val="24"/>
+          <w:szCs w:val="24"/>
+        </w:rPr>
+      </w:pPr>
+    </w:p>
+    <w:p>
+      <w:pPr>
+        <w:rPr>
+          <w:rFonts w:ascii="Georgia" w:hAnsi="Georgia"/>
+          <w:sz w:val="24"/>
+          <w:szCs w:val="24"/>
+        </w:rPr>
+      </w:pPr>
+    </w:p>
+    <w:p>
+      <w:pPr>
+        <w:rPr>
+          <w:rFonts w:ascii="Georgia" w:hAnsi="Georgia"/>
+          <w:sz w:val="24"/>
+          <w:szCs w:val="24"/>
+        </w:rPr>
+      </w:pPr>
+    </w:p>
+    <w:p>
+      <w:pPr>
+        <w:rPr>
+          <w:rFonts w:ascii="Georgia" w:hAnsi="Georgia"/>
+          <w:sz w:val="24"/>
+          <w:szCs w:val="24"/>
+        </w:rPr>
+      </w:pPr>
     </w:p>
     <w:p>
       <w:pPr>
@@ -1028,6 +1425,100 @@
     </w:sectPr>
   </w:body>
 </w:document>
+</file>
+
+<file path=word/numbering.xml><?xml version="1.0" encoding="utf-8"?>
+<w:numbering xmlns:wpc="http://schemas.microsoft.com/office/word/2010/wordprocessingCanvas" xmlns:cx="http://schemas.microsoft.com/office/drawing/2014/chartex" xmlns:cx1="http://schemas.microsoft.com/office/drawing/2015/9/8/chartex" xmlns:cx2="http://schemas.microsoft.com/office/drawing/2015/10/21/chartex" xmlns:cx3="http://schemas.microsoft.com/office/drawing/2016/5/9/chartex" xmlns:cx4="http://schemas.microsoft.com/office/drawing/2016/5/10/chartex" xmlns:cx5="http://schemas.microsoft.com/office/drawing/2016/5/11/chartex" xmlns:cx6="http://schemas.microsoft.com/office/drawing/2016/5/12/chartex" xmlns:cx7="http://schemas.microsoft.com/office/drawing/2016/5/13/chartex" xmlns:cx8="http://schemas.microsoft.com/office/drawing/2016/5/14/chartex" xmlns:mc="http://schemas.openxmlformats.org/markup-compatibility/2006" xmlns:aink="http://schemas.microsoft.com/office/drawing/2016/ink" xmlns:am3d="http://schemas.microsoft.com/office/drawing/2017/model3d" xmlns:o="urn:schemas-microsoft-com:office:office" xmlns:r="http://schemas.openxmlformats.org/officeDocument/2006/relationships" xmlns:m="http://schemas.openxmlformats.org/officeDocument/2006/math" xmlns:v="urn:schemas-microsoft-com:vml" xmlns:wp14="http://schemas.microsoft.com/office/word/2010/wordprocessingDrawing" xmlns:wp="http://schemas.openxmlformats.org/drawingml/2006/wordprocessingDrawing" xmlns:w10="urn:schemas-microsoft-com:office:word" xmlns:w="http://schemas.openxmlformats.org/wordprocessingml/2006/main" xmlns:w14="http://schemas.microsoft.com/office/word/2010/wordml" xmlns:w15="http://schemas.microsoft.com/office/word/2012/wordml" xmlns:w16cid="http://schemas.microsoft.com/office/word/2016/wordml/cid" xmlns:w16se="http://schemas.microsoft.com/office/word/2015/wordml/symex" xmlns:wpg="http://schemas.microsoft.com/office/word/2010/wordprocessingGroup" xmlns:wpi="http://schemas.microsoft.com/office/word/2010/wordprocessingInk" xmlns:wne="http://schemas.microsoft.com/office/word/2006/wordml" xmlns:wps="http://schemas.microsoft.com/office/word/2010/wordprocessingShape" mc:Ignorable="w14 w15 w16se w16cid wp14">
+  <w:abstractNum w:abstractNumId="0" w15:restartNumberingAfterBreak="0">
+    <w:nsid w:val="288F2D3C"/>
+    <w:multiLevelType w:val="hybridMultilevel"/>
+    <w:tmpl w:val="020A9130"/>
+    <w:lvl w:ilvl="0" w:tplc="0409000F">
+      <w:start w:val="1"/>
+      <w:numFmt w:val="decimal"/>
+      <w:lvlText w:val="%1."/>
+      <w:lvlJc w:val="left"/>
+      <w:pPr>
+        <w:ind w:left="720" w:hanging="360"/>
+      </w:pPr>
+    </w:lvl>
+    <w:lvl w:ilvl="1" w:tplc="04090019" w:tentative="1">
+      <w:start w:val="1"/>
+      <w:numFmt w:val="lowerLetter"/>
+      <w:lvlText w:val="%2."/>
+      <w:lvlJc w:val="left"/>
+      <w:pPr>
+        <w:ind w:left="1440" w:hanging="360"/>
+      </w:pPr>
+    </w:lvl>
+    <w:lvl w:ilvl="2" w:tplc="0409001B" w:tentative="1">
+      <w:start w:val="1"/>
+      <w:numFmt w:val="lowerRoman"/>
+      <w:lvlText w:val="%3."/>
+      <w:lvlJc w:val="right"/>
+      <w:pPr>
+        <w:ind w:left="2160" w:hanging="180"/>
+      </w:pPr>
+    </w:lvl>
+    <w:lvl w:ilvl="3" w:tplc="0409000F" w:tentative="1">
+      <w:start w:val="1"/>
+      <w:numFmt w:val="decimal"/>
+      <w:lvlText w:val="%4."/>
+      <w:lvlJc w:val="left"/>
+      <w:pPr>
+        <w:ind w:left="2880" w:hanging="360"/>
+      </w:pPr>
+    </w:lvl>
+    <w:lvl w:ilvl="4" w:tplc="04090019" w:tentative="1">
+      <w:start w:val="1"/>
+      <w:numFmt w:val="lowerLetter"/>
+      <w:lvlText w:val="%5."/>
+      <w:lvlJc w:val="left"/>
+      <w:pPr>
+        <w:ind w:left="3600" w:hanging="360"/>
+      </w:pPr>
+    </w:lvl>
+    <w:lvl w:ilvl="5" w:tplc="0409001B" w:tentative="1">
+      <w:start w:val="1"/>
+      <w:numFmt w:val="lowerRoman"/>
+      <w:lvlText w:val="%6."/>
+      <w:lvlJc w:val="right"/>
+      <w:pPr>
+        <w:ind w:left="4320" w:hanging="180"/>
+      </w:pPr>
+    </w:lvl>
+    <w:lvl w:ilvl="6" w:tplc="0409000F" w:tentative="1">
+      <w:start w:val="1"/>
+      <w:numFmt w:val="decimal"/>
+      <w:lvlText w:val="%7."/>
+      <w:lvlJc w:val="left"/>
+      <w:pPr>
+        <w:ind w:left="5040" w:hanging="360"/>
+      </w:pPr>
+    </w:lvl>
+    <w:lvl w:ilvl="7" w:tplc="04090019" w:tentative="1">
+      <w:start w:val="1"/>
+      <w:numFmt w:val="lowerLetter"/>
+      <w:lvlText w:val="%8."/>
+      <w:lvlJc w:val="left"/>
+      <w:pPr>
+        <w:ind w:left="5760" w:hanging="360"/>
+      </w:pPr>
+    </w:lvl>
+    <w:lvl w:ilvl="8" w:tplc="0409001B" w:tentative="1">
+      <w:start w:val="1"/>
+      <w:numFmt w:val="lowerRoman"/>
+      <w:lvlText w:val="%9."/>
+      <w:lvlJc w:val="right"/>
+      <w:pPr>
+        <w:ind w:left="6480" w:hanging="180"/>
+      </w:pPr>
+    </w:lvl>
+  </w:abstractNum>
+  <w:num w:numId="1">
+    <w:abstractNumId w:val="0"/>
+  </w:num>
+</w:numbering>
 </file>
 
 <file path=word/styles.xml><?xml version="1.0" encoding="utf-8"?>
@@ -1455,7 +1946,6 @@
     <w:next w:val="Normal"/>
     <w:link w:val="Heading2Char"/>
     <w:uiPriority w:val="9"/>
-    <w:semiHidden/>
     <w:unhideWhenUsed/>
     <w:qFormat/>
     <w:rsid w:val="007A34B7"/>
@@ -1717,7 +2207,6 @@
     <w:basedOn w:val="DefaultParagraphFont"/>
     <w:link w:val="Heading2"/>
     <w:uiPriority w:val="9"/>
-    <w:semiHidden/>
     <w:rsid w:val="007A34B7"/>
     <w:rPr>
       <w:rFonts w:asciiTheme="majorHAnsi" w:eastAsiaTheme="majorEastAsia" w:hAnsiTheme="majorHAnsi" w:cstheme="majorBidi"/>
@@ -2051,6 +2540,17 @@
     <w:rsid w:val="007A34B7"/>
     <w:pPr>
       <w:outlineLvl w:val="9"/>
+    </w:pPr>
+  </w:style>
+  <w:style w:type="paragraph" w:styleId="ListParagraph">
+    <w:name w:val="List Paragraph"/>
+    <w:basedOn w:val="Normal"/>
+    <w:uiPriority w:val="34"/>
+    <w:qFormat/>
+    <w:rsid w:val="00736AF0"/>
+    <w:pPr>
+      <w:ind w:left="720"/>
+      <w:contextualSpacing/>
     </w:pPr>
   </w:style>
 </w:styles>

</xml_diff>

<commit_message>
complete limitations of monolithic
</commit_message>
<xml_diff>
--- a/Micro services.docx
+++ b/Micro services.docx
@@ -768,23 +768,7 @@
           <w:sz w:val="24"/>
           <w:szCs w:val="24"/>
         </w:rPr>
-        <w:t>An ideal business Web Applications is divided into several layers</w:t>
-      </w:r>
-      <w:r>
-        <w:rPr>
-          <w:rFonts w:ascii="Georgia" w:hAnsi="Georgia"/>
-          <w:sz w:val="24"/>
-          <w:szCs w:val="24"/>
-        </w:rPr>
-        <w:t xml:space="preserve"> as shown below</w:t>
-      </w:r>
-      <w:r>
-        <w:rPr>
-          <w:rFonts w:ascii="Georgia" w:hAnsi="Georgia"/>
-          <w:sz w:val="24"/>
-          <w:szCs w:val="24"/>
-        </w:rPr>
-        <w:t>:</w:t>
+        <w:t>An ideal business Web Applications is divided into several layers as shown below:</w:t>
       </w:r>
     </w:p>
     <w:p>
@@ -1162,8 +1146,308 @@
           <w:rFonts w:ascii="Georgia" w:hAnsi="Georgia"/>
         </w:rPr>
       </w:pPr>
+      <w:r>
+        <w:rPr>
+          <w:rFonts w:ascii="Georgia" w:hAnsi="Georgia"/>
+        </w:rPr>
+        <w:t xml:space="preserve">Development Velocity </w:t>
+      </w:r>
+    </w:p>
+    <w:p/>
+    <w:p>
+      <w:pPr>
+        <w:rPr>
+          <w:rFonts w:ascii="Georgia" w:hAnsi="Georgia"/>
+          <w:sz w:val="24"/>
+          <w:szCs w:val="24"/>
+        </w:rPr>
+      </w:pPr>
+      <w:r>
+        <w:rPr>
+          <w:rFonts w:ascii="Georgia" w:hAnsi="Georgia"/>
+          <w:sz w:val="24"/>
+          <w:szCs w:val="24"/>
+        </w:rPr>
+        <w:t xml:space="preserve">In the new fast paced world, the companies are for ever more wanting a shorten time to market thus wanting a fast feature development which unfortunately for an Monolithic Application is very slow because such applications gives huge cognitive load to the developer as the modules of giant monolithic applications are tightly coupled adding another challenge to the developer thus adding cost to the development. All in </w:t>
+      </w:r>
+      <w:proofErr w:type="gramStart"/>
+      <w:r>
+        <w:rPr>
+          <w:rFonts w:ascii="Georgia" w:hAnsi="Georgia"/>
+          <w:sz w:val="24"/>
+          <w:szCs w:val="24"/>
+        </w:rPr>
+        <w:t>all</w:t>
+      </w:r>
+      <w:proofErr w:type="gramEnd"/>
+      <w:r>
+        <w:rPr>
+          <w:rFonts w:ascii="Georgia" w:hAnsi="Georgia"/>
+          <w:sz w:val="24"/>
+          <w:szCs w:val="24"/>
+        </w:rPr>
+        <w:t xml:space="preserve"> it becomes very time and cost expensive to add new features </w:t>
+      </w:r>
+    </w:p>
+    <w:p>
+      <w:pPr>
+        <w:rPr>
+          <w:rFonts w:ascii="Georgia" w:hAnsi="Georgia"/>
+          <w:sz w:val="24"/>
+          <w:szCs w:val="24"/>
+        </w:rPr>
+      </w:pPr>
+    </w:p>
+    <w:p>
+      <w:pPr>
+        <w:pStyle w:val="Heading2"/>
+        <w:rPr>
+          <w:rFonts w:ascii="Georgia" w:hAnsi="Georgia"/>
+        </w:rPr>
+      </w:pPr>
+      <w:r>
+        <w:rPr>
+          <w:rFonts w:ascii="Georgia" w:hAnsi="Georgia"/>
+        </w:rPr>
+        <w:lastRenderedPageBreak/>
+        <w:t xml:space="preserve">Development Scaling </w:t>
+      </w:r>
+    </w:p>
+    <w:p/>
+    <w:p>
+      <w:pPr>
+        <w:rPr>
+          <w:rFonts w:ascii="Georgia" w:hAnsi="Georgia"/>
+          <w:sz w:val="24"/>
+          <w:szCs w:val="24"/>
+        </w:rPr>
+      </w:pPr>
+      <w:r>
+        <w:rPr>
+          <w:rFonts w:ascii="Georgia" w:hAnsi="Georgia"/>
+          <w:sz w:val="24"/>
+          <w:szCs w:val="24"/>
+        </w:rPr>
+        <w:t xml:space="preserve">Now a day’s companies have several new projects in the development parallel thus called parallelizing development. This being s highly desired, companies higher more and more developers for fast pace development. However, the problem arises when a developer meets a monolithic as he/she cannot work on it independently due to the fact it needs extra synchronization being a tightly coupled code. Thus, adding more developer doesn’t help produce new feature and becomes a liability on the company. </w:t>
+      </w:r>
+      <w:r>
+        <w:rPr>
+          <w:rFonts w:ascii="Georgia" w:hAnsi="Georgia"/>
+          <w:sz w:val="24"/>
+          <w:szCs w:val="24"/>
+        </w:rPr>
+        <w:t>Similarly, due to cognitive load, new hires / fresh graduates take longer to write the first piece of productive code.</w:t>
+      </w:r>
+    </w:p>
+    <w:p>
+      <w:pPr>
+        <w:rPr>
+          <w:rFonts w:ascii="Georgia" w:hAnsi="Georgia"/>
+          <w:sz w:val="24"/>
+          <w:szCs w:val="24"/>
+        </w:rPr>
+      </w:pPr>
+    </w:p>
+    <w:p>
+      <w:pPr>
+        <w:pStyle w:val="Heading2"/>
+        <w:rPr>
+          <w:rFonts w:ascii="Georgia" w:hAnsi="Georgia"/>
+        </w:rPr>
+      </w:pPr>
+      <w:r>
+        <w:rPr>
+          <w:rFonts w:ascii="Georgia" w:hAnsi="Georgia"/>
+        </w:rPr>
+        <w:t xml:space="preserve">Release Cycle </w:t>
+      </w:r>
+    </w:p>
+    <w:p/>
+    <w:p>
+      <w:pPr>
+        <w:rPr>
+          <w:rFonts w:ascii="Georgia" w:hAnsi="Georgia"/>
+          <w:sz w:val="24"/>
+          <w:szCs w:val="24"/>
+        </w:rPr>
+      </w:pPr>
+      <w:r>
+        <w:rPr>
+          <w:rFonts w:ascii="Georgia" w:hAnsi="Georgia"/>
+          <w:sz w:val="24"/>
+          <w:szCs w:val="24"/>
+        </w:rPr>
+        <w:t>For a monolithic application a release cycle is usually form any where between 6 months to 3 years. The technical advancement today brings forth new development every few months. For competitive companies a large release cycle can put the company under tremendous disadvantage for new companies can take over the market during the development period.</w:t>
+      </w:r>
+    </w:p>
+    <w:p>
+      <w:pPr>
+        <w:pStyle w:val="Heading2"/>
+        <w:rPr>
+          <w:rFonts w:ascii="Georgia" w:hAnsi="Georgia"/>
+        </w:rPr>
+      </w:pPr>
+    </w:p>
+    <w:p>
+      <w:pPr>
+        <w:pStyle w:val="Heading2"/>
+        <w:rPr>
+          <w:rFonts w:ascii="Georgia" w:hAnsi="Georgia"/>
+        </w:rPr>
+      </w:pPr>
+      <w:r>
+        <w:rPr>
+          <w:rFonts w:ascii="Georgia" w:hAnsi="Georgia"/>
+        </w:rPr>
+        <w:t xml:space="preserve">Modularization </w:t>
+      </w:r>
+    </w:p>
+    <w:p/>
+    <w:p>
+      <w:pPr>
+        <w:rPr>
+          <w:rFonts w:ascii="Georgia" w:hAnsi="Georgia"/>
+          <w:sz w:val="24"/>
+          <w:szCs w:val="24"/>
+        </w:rPr>
+      </w:pPr>
+      <w:r>
+        <w:rPr>
+          <w:rFonts w:ascii="Georgia" w:hAnsi="Georgia"/>
+          <w:sz w:val="24"/>
+          <w:szCs w:val="24"/>
+        </w:rPr>
+        <w:t>In monolithic Architecture, the modules communicate between internal interfaces. Development causes the application to grow and thus the communication aka the boundary between the modules falls apart. As a result, often modules in monolithic architecture become tightly coupled instead of being “loosely coupled, highly cohesive.”</w:t>
+      </w:r>
+    </w:p>
+    <w:p>
+      <w:pPr>
+        <w:rPr>
+          <w:rFonts w:ascii="Georgia" w:hAnsi="Georgia"/>
+          <w:sz w:val="24"/>
+          <w:szCs w:val="24"/>
+        </w:rPr>
+      </w:pPr>
+    </w:p>
+    <w:p>
+      <w:pPr>
+        <w:pStyle w:val="Heading2"/>
+        <w:rPr>
+          <w:rFonts w:ascii="Georgia" w:hAnsi="Georgia"/>
+        </w:rPr>
+      </w:pPr>
+      <w:r>
+        <w:rPr>
+          <w:rFonts w:ascii="Georgia" w:hAnsi="Georgia"/>
+        </w:rPr>
+        <w:t xml:space="preserve">Modernization </w:t>
+      </w:r>
+    </w:p>
+    <w:p>
+      <w:pPr>
+        <w:rPr>
+          <w:rFonts w:ascii="Georgia" w:hAnsi="Georgia"/>
+          <w:sz w:val="24"/>
+          <w:szCs w:val="24"/>
+        </w:rPr>
+      </w:pPr>
+    </w:p>
+    <w:p>
+      <w:pPr>
+        <w:rPr>
+          <w:rFonts w:ascii="Georgia" w:hAnsi="Georgia"/>
+          <w:spacing w:val="-1"/>
+          <w:sz w:val="24"/>
+          <w:szCs w:val="24"/>
+          <w:shd w:val="clear" w:color="auto" w:fill="FFFFFF"/>
+        </w:rPr>
+      </w:pPr>
+      <w:r>
+        <w:rPr>
+          <w:rFonts w:ascii="Georgia" w:hAnsi="Georgia"/>
+          <w:spacing w:val="-1"/>
+          <w:sz w:val="24"/>
+          <w:szCs w:val="24"/>
+          <w:shd w:val="clear" w:color="auto" w:fill="FFFFFF"/>
+        </w:rPr>
+        <w:t>Existing successful applications needed to be modernized due to many factors (e.g. taking advantage of modern Hardware, Browser, Network Bandwidth, Tech Stack or Attract good developers). Modernization of Monolithic application is often expensive and time-consuming as it needs a Big Bang modernization of the whole application without disrupting the Service.</w:t>
+      </w:r>
+    </w:p>
+    <w:p>
+      <w:pPr>
+        <w:rPr>
+          <w:rFonts w:ascii="Georgia" w:hAnsi="Georgia"/>
+          <w:spacing w:val="-1"/>
+          <w:sz w:val="24"/>
+          <w:szCs w:val="24"/>
+          <w:shd w:val="clear" w:color="auto" w:fill="FFFFFF"/>
+        </w:rPr>
+      </w:pPr>
+    </w:p>
+    <w:p>
+      <w:pPr>
+        <w:rPr>
+          <w:rFonts w:ascii="Georgia" w:hAnsi="Georgia"/>
+          <w:spacing w:val="-1"/>
+          <w:sz w:val="24"/>
+          <w:szCs w:val="24"/>
+          <w:shd w:val="clear" w:color="auto" w:fill="FFFFFF"/>
+        </w:rPr>
+      </w:pPr>
+    </w:p>
+    <w:p>
+      <w:pPr>
+        <w:rPr>
+          <w:rFonts w:ascii="Georgia" w:hAnsi="Georgia"/>
+        </w:rPr>
+      </w:pPr>
+    </w:p>
+    <w:p>
+      <w:pPr>
+        <w:pStyle w:val="Heading2"/>
+        <w:rPr>
+          <w:rFonts w:ascii="Georgia" w:hAnsi="Georgia"/>
+        </w:rPr>
+      </w:pPr>
       <w:bookmarkStart w:id="0" w:name="_GoBack"/>
       <w:bookmarkEnd w:id="0"/>
+    </w:p>
+    <w:p>
+      <w:pPr>
+        <w:pStyle w:val="Heading2"/>
+        <w:rPr>
+          <w:rFonts w:ascii="Georgia" w:hAnsi="Georgia"/>
+        </w:rPr>
+      </w:pPr>
+      <w:r>
+        <w:rPr>
+          <w:rFonts w:ascii="Georgia" w:hAnsi="Georgia"/>
+        </w:rPr>
+        <w:tab/>
+      </w:r>
+      <w:r>
+        <w:rPr>
+          <w:rFonts w:ascii="Georgia" w:hAnsi="Georgia"/>
+        </w:rPr>
+        <w:tab/>
+      </w:r>
+    </w:p>
+    <w:p>
+      <w:pPr>
+        <w:rPr>
+          <w:rFonts w:ascii="Georgia" w:hAnsi="Georgia"/>
+          <w:sz w:val="24"/>
+          <w:szCs w:val="24"/>
+        </w:rPr>
+      </w:pPr>
+    </w:p>
+    <w:p>
+      <w:pPr>
+        <w:pStyle w:val="Heading2"/>
+        <w:rPr>
+          <w:rFonts w:ascii="Georgia" w:hAnsi="Georgia"/>
+        </w:rPr>
+      </w:pPr>
     </w:p>
     <w:p>
       <w:pPr>

</xml_diff>

<commit_message>
Image describing micro services added
</commit_message>
<xml_diff>
--- a/Micro services.docx
+++ b/Micro services.docx
@@ -829,7 +829,7 @@
                     <pic:cNvPicPr/>
                   </pic:nvPicPr>
                   <pic:blipFill>
-                    <a:blip r:embed="rId5" cstate="print">
+                    <a:blip r:embed="rId6" cstate="print">
                       <a:extLst>
                         <a:ext uri="{28A0092B-C50C-407E-A947-70E740481C1C}">
                           <a14:useLocalDpi xmlns:a14="http://schemas.microsoft.com/office/drawing/2010/main" val="0"/>
@@ -1048,7 +1048,7 @@
                     <pic:cNvPicPr/>
                   </pic:nvPicPr>
                   <pic:blipFill>
-                    <a:blip r:embed="rId6">
+                    <a:blip r:embed="rId7">
                       <a:extLst>
                         <a:ext uri="{28A0092B-C50C-407E-A947-70E740481C1C}">
                           <a14:useLocalDpi xmlns:a14="http://schemas.microsoft.com/office/drawing/2010/main" val="0"/>
@@ -1168,25 +1168,7 @@
           <w:sz w:val="24"/>
           <w:szCs w:val="24"/>
         </w:rPr>
-        <w:t xml:space="preserve">In the new fast paced world, the companies are for ever more wanting a shorten time to market thus wanting a fast feature development which unfortunately for an Monolithic Application is very slow because such applications gives huge cognitive load to the developer as the modules of giant monolithic applications are tightly coupled adding another challenge to the developer thus adding cost to the development. All in </w:t>
-      </w:r>
-      <w:proofErr w:type="gramStart"/>
-      <w:r>
-        <w:rPr>
-          <w:rFonts w:ascii="Georgia" w:hAnsi="Georgia"/>
-          <w:sz w:val="24"/>
-          <w:szCs w:val="24"/>
-        </w:rPr>
-        <w:t>all</w:t>
-      </w:r>
-      <w:proofErr w:type="gramEnd"/>
-      <w:r>
-        <w:rPr>
-          <w:rFonts w:ascii="Georgia" w:hAnsi="Georgia"/>
-          <w:sz w:val="24"/>
-          <w:szCs w:val="24"/>
-        </w:rPr>
-        <w:t xml:space="preserve"> it becomes very time and cost expensive to add new features </w:t>
+        <w:t xml:space="preserve">In the new fast paced world, the companies are for ever more wanting a shorten time to market thus wanting a fast feature development which unfortunately for an Monolithic Application is very slow because such applications gives huge cognitive load to the developer as the modules of giant monolithic applications are tightly coupled adding another challenge to the developer thus adding cost to the development. All in all it becomes very time and cost expensive to add new features </w:t>
       </w:r>
     </w:p>
     <w:p>
@@ -1511,34 +1493,24 @@
           <w:sz w:val="28"/>
           <w:szCs w:val="28"/>
         </w:rPr>
-        <w:t xml:space="preserve"> and which communicates via lightweight, language agnostic way and together they fulfill the business goal</w:t>
-      </w:r>
-      <w:r>
-        <w:rPr>
-          <w:rFonts w:ascii="Georgia" w:hAnsi="Georgia" w:cs="Arial"/>
-          <w:i/>
-          <w:iCs/>
+        <w:t xml:space="preserve"> and which communicates via lightweight, language agnostic way and together they fulfill the business goal.</w:t>
+      </w:r>
+      <w:r>
+        <w:rPr>
+          <w:rFonts w:ascii="Georgia" w:hAnsi="Georgia" w:cs="Arial"/>
           <w:sz w:val="28"/>
           <w:szCs w:val="28"/>
         </w:rPr>
-        <w:t>.</w:t>
-      </w:r>
-      <w:r>
+        <w:t>”</w:t>
+      </w:r>
+    </w:p>
+    <w:p>
+      <w:pPr>
         <w:rPr>
           <w:rFonts w:ascii="Georgia" w:hAnsi="Georgia" w:cs="Arial"/>
           <w:sz w:val="28"/>
           <w:szCs w:val="28"/>
         </w:rPr>
-        <w:t>”</w:t>
-      </w:r>
-    </w:p>
-    <w:p>
-      <w:pPr>
-        <w:rPr>
-          <w:rFonts w:ascii="Georgia" w:hAnsi="Georgia" w:cs="Arial"/>
-          <w:sz w:val="28"/>
-          <w:szCs w:val="28"/>
-        </w:rPr>
       </w:pPr>
     </w:p>
     <w:p>
@@ -1710,74 +1682,420 @@
         </w:rPr>
         <w:t xml:space="preserve">uter hardware upgraded to a new faster more cost-effective pieces with the rise of Multi-core CPU and GPU. The whole world was changing digitally </w:t>
       </w:r>
+      <w:r>
+        <w:rPr>
+          <w:rFonts w:ascii="Georgia" w:hAnsi="Georgia" w:cs="Arial"/>
+          <w:sz w:val="24"/>
+          <w:szCs w:val="24"/>
+        </w:rPr>
+        <w:t>with Database technology like NoSQL and NewSQL emerging and becoming more mainstream</w:t>
+      </w:r>
+    </w:p>
+    <w:p>
+      <w:pPr>
+        <w:rPr>
+          <w:rFonts w:ascii="Georgia" w:hAnsi="Georgia" w:cs="Arial"/>
+          <w:sz w:val="24"/>
+          <w:szCs w:val="24"/>
+        </w:rPr>
+      </w:pPr>
+    </w:p>
+    <w:p>
+      <w:pPr>
+        <w:keepNext/>
+        <w:ind w:left="720" w:hanging="720"/>
+      </w:pPr>
+      <w:r>
+        <w:rPr>
+          <w:noProof/>
+        </w:rPr>
+        <w:drawing>
+          <wp:inline distT="0" distB="0" distL="0" distR="0" wp14:anchorId="63CBEBA3" wp14:editId="211BC18E">
+            <wp:extent cx="5553075" cy="3124200"/>
+            <wp:effectExtent l="0" t="0" r="9525" b="0"/>
+            <wp:docPr id="1" name="Picture 1"/>
+            <wp:cNvGraphicFramePr>
+              <a:graphicFrameLocks xmlns:a="http://schemas.openxmlformats.org/drawingml/2006/main" noChangeAspect="1"/>
+            </wp:cNvGraphicFramePr>
+            <a:graphic xmlns:a="http://schemas.openxmlformats.org/drawingml/2006/main">
+              <a:graphicData uri="http://schemas.openxmlformats.org/drawingml/2006/picture">
+                <pic:pic xmlns:pic="http://schemas.openxmlformats.org/drawingml/2006/picture">
+                  <pic:nvPicPr>
+                    <pic:cNvPr id="0" name="Picture 2"/>
+                    <pic:cNvPicPr>
+                      <a:picLocks noChangeAspect="1" noChangeArrowheads="1"/>
+                    </pic:cNvPicPr>
+                  </pic:nvPicPr>
+                  <pic:blipFill>
+                    <a:blip r:embed="rId8">
+                      <a:extLst>
+                        <a:ext uri="{28A0092B-C50C-407E-A947-70E740481C1C}">
+                          <a14:useLocalDpi xmlns:a14="http://schemas.microsoft.com/office/drawing/2010/main" val="0"/>
+                        </a:ext>
+                      </a:extLst>
+                    </a:blip>
+                    <a:srcRect/>
+                    <a:stretch>
+                      <a:fillRect/>
+                    </a:stretch>
+                  </pic:blipFill>
+                  <pic:spPr bwMode="auto">
+                    <a:xfrm>
+                      <a:off x="0" y="0"/>
+                      <a:ext cx="5590167" cy="3145068"/>
+                    </a:xfrm>
+                    <a:prstGeom prst="rect">
+                      <a:avLst/>
+                    </a:prstGeom>
+                    <a:noFill/>
+                    <a:ln>
+                      <a:noFill/>
+                    </a:ln>
+                  </pic:spPr>
+                </pic:pic>
+              </a:graphicData>
+            </a:graphic>
+          </wp:inline>
+        </w:drawing>
+      </w:r>
+    </w:p>
+    <w:p>
+      <w:pPr>
+        <w:pStyle w:val="Caption"/>
+        <w:ind w:left="720" w:firstLine="720"/>
+        <w:rPr>
+          <w:rFonts w:ascii="Georgia" w:hAnsi="Georgia" w:cs="Arial"/>
+          <w:b w:val="0"/>
+          <w:bCs w:val="0"/>
+          <w:sz w:val="24"/>
+          <w:szCs w:val="24"/>
+        </w:rPr>
+      </w:pPr>
+      <w:r>
+        <w:t xml:space="preserve">Figure </w:t>
+      </w:r>
+      <w:fldSimple w:instr=" SEQ Figure \* ARABIC ">
+        <w:r>
+          <w:rPr>
+            <w:noProof/>
+          </w:rPr>
+          <w:t>1</w:t>
+        </w:r>
+      </w:fldSimple>
+      <w:r>
+        <w:t>- Difference between waterfall and agile methodology</w:t>
+      </w:r>
+    </w:p>
+    <w:p>
+      <w:pPr>
+        <w:rPr>
+          <w:rFonts w:ascii="Georgia" w:hAnsi="Georgia" w:cs="Arial"/>
+          <w:sz w:val="24"/>
+          <w:szCs w:val="24"/>
+          <w:lang w:val="en-CA"/>
+        </w:rPr>
+      </w:pPr>
+      <w:r>
+        <w:rPr>
+          <w:rFonts w:ascii="Georgia" w:hAnsi="Georgia" w:cs="Arial"/>
+          <w:sz w:val="24"/>
+          <w:szCs w:val="24"/>
+          <w:lang w:val="en-CA"/>
+        </w:rPr>
+        <w:lastRenderedPageBreak/>
+        <w:t>In 2012, a new software architecture (to fulfill the need of modern software development : fast development, horizontal scaling ) took over called : Microservices Architecture which came over to handle the complexity of modern software applications, is able to take the advantage of Cloud Computing, Containerization and DevOps. It even allows the company to benefit with modern programming languages.</w:t>
+      </w:r>
+    </w:p>
+    <w:p>
+      <w:pPr>
+        <w:rPr>
+          <w:rFonts w:ascii="Georgia" w:hAnsi="Georgia" w:cs="Arial"/>
+          <w:sz w:val="24"/>
+          <w:szCs w:val="24"/>
+          <w:lang w:val="en-CA"/>
+        </w:rPr>
+      </w:pPr>
+    </w:p>
+    <w:p>
+      <w:pPr>
+        <w:rPr>
+          <w:rFonts w:ascii="Georgia" w:hAnsi="Georgia" w:cs="Arial"/>
+          <w:sz w:val="24"/>
+          <w:szCs w:val="24"/>
+          <w:lang w:val="en-CA"/>
+        </w:rPr>
+      </w:pPr>
+      <w:r>
+        <w:rPr>
+          <w:rFonts w:ascii="Georgia" w:hAnsi="Georgia" w:cs="Arial"/>
+          <w:sz w:val="24"/>
+          <w:szCs w:val="24"/>
+          <w:lang w:val="en-CA"/>
+        </w:rPr>
+        <w:t xml:space="preserve">But how you may ask, is it able to do all these tasks? It uses the same technique of divide and conquer likewise with the monolithic architecture, </w:t>
+      </w:r>
+      <w:r>
+        <w:rPr>
+          <w:rFonts w:ascii="Georgia" w:hAnsi="Georgia" w:cs="Arial"/>
+          <w:sz w:val="24"/>
+          <w:szCs w:val="24"/>
+          <w:lang w:val="en-CA"/>
+        </w:rPr>
+        <w:t xml:space="preserve">what differentiate these two is that the microservices can be deployed independently whereas all the modules of monolith must be deployed as whole. </w:t>
+      </w:r>
+    </w:p>
+    <w:p>
+      <w:pPr>
+        <w:rPr>
+          <w:rFonts w:ascii="Georgia" w:hAnsi="Georgia" w:cs="Arial"/>
+          <w:sz w:val="24"/>
+          <w:szCs w:val="24"/>
+          <w:lang w:val="en-CA"/>
+        </w:rPr>
+      </w:pPr>
+    </w:p>
+    <w:p>
+      <w:pPr>
+        <w:rPr>
+          <w:rFonts w:ascii="Georgia" w:hAnsi="Georgia" w:cs="Arial"/>
+          <w:sz w:val="24"/>
+          <w:szCs w:val="24"/>
+          <w:lang w:val="en-CA"/>
+        </w:rPr>
+      </w:pPr>
+    </w:p>
+    <w:p>
+      <w:pPr>
+        <w:rPr>
+          <w:rFonts w:ascii="Georgia" w:hAnsi="Georgia" w:cs="Arial"/>
+          <w:sz w:val="24"/>
+          <w:szCs w:val="24"/>
+          <w:lang w:val="en-CA"/>
+        </w:rPr>
+      </w:pPr>
+      <w:r>
+        <w:rPr>
+          <w:rFonts w:ascii="Georgia" w:hAnsi="Georgia" w:cs="Arial"/>
+          <w:sz w:val="24"/>
+          <w:szCs w:val="24"/>
+          <w:lang w:val="en-CA"/>
+        </w:rPr>
+        <w:t xml:space="preserve">       </w:t>
+      </w:r>
+      <w:r>
+        <w:rPr>
+          <w:noProof/>
+        </w:rPr>
+        <w:drawing>
+          <wp:inline distT="0" distB="0" distL="0" distR="0" wp14:anchorId="27276084" wp14:editId="030B469B">
+            <wp:extent cx="4819650" cy="3407764"/>
+            <wp:effectExtent l="0" t="0" r="0" b="2540"/>
+            <wp:docPr id="4" name="Picture 4"/>
+            <wp:cNvGraphicFramePr>
+              <a:graphicFrameLocks xmlns:a="http://schemas.openxmlformats.org/drawingml/2006/main" noChangeAspect="1"/>
+            </wp:cNvGraphicFramePr>
+            <a:graphic xmlns:a="http://schemas.openxmlformats.org/drawingml/2006/main">
+              <a:graphicData uri="http://schemas.openxmlformats.org/drawingml/2006/picture">
+                <pic:pic xmlns:pic="http://schemas.openxmlformats.org/drawingml/2006/picture">
+                  <pic:nvPicPr>
+                    <pic:cNvPr id="0" name="Picture 4"/>
+                    <pic:cNvPicPr>
+                      <a:picLocks noChangeAspect="1" noChangeArrowheads="1"/>
+                    </pic:cNvPicPr>
+                  </pic:nvPicPr>
+                  <pic:blipFill>
+                    <a:blip r:embed="rId9" cstate="print">
+                      <a:extLst>
+                        <a:ext uri="{28A0092B-C50C-407E-A947-70E740481C1C}">
+                          <a14:useLocalDpi xmlns:a14="http://schemas.microsoft.com/office/drawing/2010/main" val="0"/>
+                        </a:ext>
+                      </a:extLst>
+                    </a:blip>
+                    <a:srcRect/>
+                    <a:stretch>
+                      <a:fillRect/>
+                    </a:stretch>
+                  </pic:blipFill>
+                  <pic:spPr bwMode="auto">
+                    <a:xfrm>
+                      <a:off x="0" y="0"/>
+                      <a:ext cx="4825843" cy="3412142"/>
+                    </a:xfrm>
+                    <a:prstGeom prst="rect">
+                      <a:avLst/>
+                    </a:prstGeom>
+                    <a:noFill/>
+                    <a:ln>
+                      <a:noFill/>
+                    </a:ln>
+                  </pic:spPr>
+                </pic:pic>
+              </a:graphicData>
+            </a:graphic>
+          </wp:inline>
+        </w:drawing>
+      </w:r>
+    </w:p>
+    <w:p>
+      <w:pPr>
+        <w:rPr>
+          <w:rFonts w:ascii="Georgia" w:hAnsi="Georgia"/>
+          <w:spacing w:val="-1"/>
+          <w:sz w:val="24"/>
+          <w:szCs w:val="24"/>
+          <w:shd w:val="clear" w:color="auto" w:fill="FFFFFF"/>
+        </w:rPr>
+      </w:pPr>
+      <w:r>
+        <w:rPr>
+          <w:rFonts w:ascii="Georgia" w:hAnsi="Georgia" w:cs="Arial"/>
+          <w:sz w:val="24"/>
+          <w:szCs w:val="24"/>
+          <w:lang w:val="en-CA"/>
+        </w:rPr>
+        <w:t xml:space="preserve">Think of it like this. The image above shows the various architecture. </w:t>
+      </w:r>
+      <w:r>
+        <w:rPr>
+          <w:rFonts w:ascii="Georgia" w:hAnsi="Georgia"/>
+          <w:spacing w:val="-1"/>
+          <w:sz w:val="24"/>
+          <w:szCs w:val="24"/>
+          <w:shd w:val="clear" w:color="auto" w:fill="FFFFFF"/>
+        </w:rPr>
+        <w:t xml:space="preserve">Monolithic application is one single unit (tightly coupled) like a single Cube. Modular application is like Rubric Cube which can contain small </w:t>
+      </w:r>
+      <w:r>
+        <w:rPr>
+          <w:rFonts w:ascii="Georgia" w:hAnsi="Georgia"/>
+          <w:spacing w:val="-1"/>
+          <w:sz w:val="24"/>
+          <w:szCs w:val="24"/>
+          <w:shd w:val="clear" w:color="auto" w:fill="FFFFFF"/>
+        </w:rPr>
+        <w:t>modules,</w:t>
+      </w:r>
+      <w:r>
+        <w:rPr>
+          <w:rFonts w:ascii="Georgia" w:hAnsi="Georgia"/>
+          <w:spacing w:val="-1"/>
+          <w:sz w:val="24"/>
+          <w:szCs w:val="24"/>
+          <w:shd w:val="clear" w:color="auto" w:fill="FFFFFF"/>
+        </w:rPr>
+        <w:t xml:space="preserve"> but the modules cannot be separated</w:t>
+      </w:r>
+      <w:r>
+        <w:rPr>
+          <w:rFonts w:ascii="Georgia" w:hAnsi="Georgia"/>
+          <w:spacing w:val="-1"/>
+          <w:sz w:val="24"/>
+          <w:szCs w:val="24"/>
+          <w:shd w:val="clear" w:color="auto" w:fill="FFFFFF"/>
+        </w:rPr>
+        <w:t>, is interchangeable and</w:t>
+      </w:r>
+      <w:r>
+        <w:rPr>
+          <w:rFonts w:ascii="Georgia" w:hAnsi="Georgia"/>
+          <w:spacing w:val="-1"/>
+          <w:sz w:val="24"/>
+          <w:szCs w:val="24"/>
+          <w:shd w:val="clear" w:color="auto" w:fill="FFFFFF"/>
+        </w:rPr>
+        <w:t xml:space="preserve"> can only be deployed together. Microservices are like a </w:t>
+      </w:r>
+      <w:r>
+        <w:rPr>
+          <w:rFonts w:ascii="Georgia" w:hAnsi="Georgia"/>
+          <w:spacing w:val="-1"/>
+          <w:sz w:val="24"/>
+          <w:szCs w:val="24"/>
+          <w:shd w:val="clear" w:color="auto" w:fill="FFFFFF"/>
+        </w:rPr>
+        <w:t>Lego</w:t>
+      </w:r>
+      <w:r>
+        <w:rPr>
+          <w:rFonts w:ascii="Georgia" w:hAnsi="Georgia"/>
+          <w:spacing w:val="-1"/>
+          <w:sz w:val="24"/>
+          <w:szCs w:val="24"/>
+          <w:shd w:val="clear" w:color="auto" w:fill="FFFFFF"/>
+        </w:rPr>
+        <w:t xml:space="preserve"> cube made by </w:t>
+      </w:r>
+      <w:r>
+        <w:rPr>
+          <w:rFonts w:ascii="Georgia" w:hAnsi="Georgia"/>
+          <w:spacing w:val="-1"/>
+          <w:sz w:val="24"/>
+          <w:szCs w:val="24"/>
+          <w:shd w:val="clear" w:color="auto" w:fill="FFFFFF"/>
+        </w:rPr>
+        <w:t>Lego</w:t>
+      </w:r>
+      <w:r>
+        <w:rPr>
+          <w:rFonts w:ascii="Georgia" w:hAnsi="Georgia"/>
+          <w:spacing w:val="-1"/>
+          <w:sz w:val="24"/>
+          <w:szCs w:val="24"/>
+          <w:shd w:val="clear" w:color="auto" w:fill="FFFFFF"/>
+        </w:rPr>
+        <w:t xml:space="preserve"> blocks where the blocks are loosely coupled, easily separable</w:t>
+      </w:r>
+      <w:r>
+        <w:rPr>
+          <w:rFonts w:ascii="Georgia" w:hAnsi="Georgia"/>
+          <w:spacing w:val="-1"/>
+          <w:sz w:val="24"/>
+          <w:szCs w:val="24"/>
+          <w:shd w:val="clear" w:color="auto" w:fill="FFFFFF"/>
+        </w:rPr>
+        <w:t xml:space="preserve"> and changeable, thus</w:t>
+      </w:r>
+      <w:r>
+        <w:rPr>
+          <w:rFonts w:ascii="Georgia" w:hAnsi="Georgia"/>
+          <w:spacing w:val="-1"/>
+          <w:sz w:val="24"/>
+          <w:szCs w:val="24"/>
+          <w:shd w:val="clear" w:color="auto" w:fill="FFFFFF"/>
+        </w:rPr>
+        <w:t xml:space="preserve"> all the </w:t>
+      </w:r>
+      <w:r>
+        <w:rPr>
+          <w:rFonts w:ascii="Georgia" w:hAnsi="Georgia"/>
+          <w:spacing w:val="-1"/>
+          <w:sz w:val="24"/>
+          <w:szCs w:val="24"/>
+          <w:shd w:val="clear" w:color="auto" w:fill="FFFFFF"/>
+        </w:rPr>
+        <w:t>Lego</w:t>
+      </w:r>
+      <w:r>
+        <w:rPr>
+          <w:rFonts w:ascii="Georgia" w:hAnsi="Georgia"/>
+          <w:spacing w:val="-1"/>
+          <w:sz w:val="24"/>
+          <w:szCs w:val="24"/>
+          <w:shd w:val="clear" w:color="auto" w:fill="FFFFFF"/>
+        </w:rPr>
+        <w:t xml:space="preserve"> blocks together made the cube.</w:t>
+      </w:r>
+    </w:p>
+    <w:p>
+      <w:pPr>
+        <w:rPr>
+          <w:rFonts w:ascii="Georgia" w:hAnsi="Georgia"/>
+          <w:sz w:val="18"/>
+          <w:szCs w:val="18"/>
+        </w:rPr>
+      </w:pPr>
       <w:bookmarkStart w:id="0" w:name="_GoBack"/>
       <w:bookmarkEnd w:id="0"/>
-    </w:p>
-    <w:p>
-      <w:pPr>
-        <w:ind w:left="720" w:hanging="720"/>
-        <w:rPr>
-          <w:rFonts w:ascii="Georgia" w:hAnsi="Georgia" w:cs="Arial"/>
-          <w:b/>
-          <w:bCs/>
-          <w:sz w:val="24"/>
-          <w:szCs w:val="24"/>
-        </w:rPr>
-      </w:pPr>
-    </w:p>
-    <w:p>
-      <w:pPr>
-        <w:rPr>
-          <w:rFonts w:ascii="Georgia" w:hAnsi="Georgia" w:cs="Arial"/>
-          <w:b/>
-          <w:bCs/>
-          <w:sz w:val="24"/>
-          <w:szCs w:val="24"/>
-          <w:lang w:val="en-CA"/>
-        </w:rPr>
-      </w:pPr>
-    </w:p>
-    <w:p>
-      <w:pPr>
-        <w:rPr>
-          <w:rFonts w:ascii="Georgia" w:hAnsi="Georgia" w:cs="Arial"/>
-          <w:sz w:val="28"/>
-          <w:szCs w:val="28"/>
-          <w:lang w:val="en-CA"/>
-        </w:rPr>
-      </w:pPr>
-    </w:p>
-    <w:p>
-      <w:pPr>
-        <w:rPr>
-          <w:rFonts w:ascii="Georgia" w:hAnsi="Georgia"/>
-          <w:sz w:val="18"/>
-          <w:szCs w:val="18"/>
-        </w:rPr>
-      </w:pPr>
-    </w:p>
-    <w:p>
-      <w:pPr>
-        <w:rPr>
-          <w:rFonts w:ascii="Georgia" w:hAnsi="Georgia"/>
-          <w:sz w:val="24"/>
-          <w:szCs w:val="24"/>
-        </w:rPr>
-      </w:pPr>
-    </w:p>
-    <w:p>
-      <w:pPr>
-        <w:pStyle w:val="Heading2"/>
-        <w:rPr>
-          <w:rFonts w:ascii="Georgia" w:hAnsi="Georgia"/>
-        </w:rPr>
-      </w:pPr>
-      <w:r>
-        <w:rPr>
-          <w:rFonts w:ascii="Georgia" w:hAnsi="Georgia"/>
-        </w:rPr>
-        <w:tab/>
-      </w:r>
       <w:r>
         <w:rPr>
           <w:rFonts w:ascii="Georgia" w:hAnsi="Georgia"/>
@@ -2960,7 +3278,6 @@
     <w:basedOn w:val="Normal"/>
     <w:next w:val="Normal"/>
     <w:uiPriority w:val="35"/>
-    <w:semiHidden/>
     <w:unhideWhenUsed/>
     <w:qFormat/>
     <w:rsid w:val="007A34B7"/>
@@ -3486,4 +3803,16 @@
     </a:ext>
   </a:extLst>
 </a:theme>
+</file>
+
+<file path=customXml/item1.xml><?xml version="1.0" encoding="utf-8"?>
+<b:Sources xmlns:b="http://schemas.openxmlformats.org/officeDocument/2006/bibliography" xmlns="http://schemas.openxmlformats.org/officeDocument/2006/bibliography" SelectedStyle="\APASixthEditionOfficeOnline.xsl" StyleName="APA" Version="6"/>
+</file>
+
+<file path=customXml/itemProps1.xml><?xml version="1.0" encoding="utf-8"?>
+<ds:datastoreItem xmlns:ds="http://schemas.openxmlformats.org/officeDocument/2006/customXml" ds:itemID="{901B9205-8117-4FB5-85BA-B970F7AF6831}">
+  <ds:schemaRefs>
+    <ds:schemaRef ds:uri="http://schemas.openxmlformats.org/officeDocument/2006/bibliography"/>
+  </ds:schemaRefs>
+</ds:datastoreItem>
 </file>
</xml_diff>

<commit_message>
Advantages of µservices added
</commit_message>
<xml_diff>
--- a/Micro services.docx
+++ b/Micro services.docx
@@ -1168,7 +1168,25 @@
           <w:sz w:val="24"/>
           <w:szCs w:val="24"/>
         </w:rPr>
-        <w:t xml:space="preserve">In the new fast paced world, the companies are for ever more wanting a shorten time to market thus wanting a fast feature development which unfortunately for an Monolithic Application is very slow because such applications gives huge cognitive load to the developer as the modules of giant monolithic applications are tightly coupled adding another challenge to the developer thus adding cost to the development. All in all it becomes very time and cost expensive to add new features </w:t>
+        <w:t xml:space="preserve">In the new fast paced world, the companies are for ever more wanting a shorten time to market thus wanting a fast feature development which unfortunately for an Monolithic Application is very slow because such applications gives huge cognitive load to the developer as the modules of giant monolithic applications are tightly coupled adding another challenge to the developer thus adding cost to the development. All in </w:t>
+      </w:r>
+      <w:proofErr w:type="gramStart"/>
+      <w:r>
+        <w:rPr>
+          <w:rFonts w:ascii="Georgia" w:hAnsi="Georgia"/>
+          <w:sz w:val="24"/>
+          <w:szCs w:val="24"/>
+        </w:rPr>
+        <w:t>all</w:t>
+      </w:r>
+      <w:proofErr w:type="gramEnd"/>
+      <w:r>
+        <w:rPr>
+          <w:rFonts w:ascii="Georgia" w:hAnsi="Georgia"/>
+          <w:sz w:val="24"/>
+          <w:szCs w:val="24"/>
+        </w:rPr>
+        <w:t xml:space="preserve"> it becomes very time and cost expensive to add new features </w:t>
       </w:r>
     </w:p>
     <w:p>
@@ -1463,7 +1481,49 @@
           <w:sz w:val="28"/>
           <w:szCs w:val="28"/>
         </w:rPr>
-        <w:t>“Microservice</w:t>
+        <w:t>“</w:t>
+      </w:r>
+      <w:r>
+        <w:rPr>
+          <w:rFonts w:ascii="Georgia" w:hAnsi="Georgia" w:cs="Arial"/>
+          <w:color w:val="4472C4" w:themeColor="accent1"/>
+          <w:sz w:val="28"/>
+          <w:szCs w:val="28"/>
+        </w:rPr>
+        <w:t>Microservice</w:t>
+      </w:r>
+      <w:r>
+        <w:rPr>
+          <w:rFonts w:ascii="Georgia" w:hAnsi="Georgia" w:cs="Arial"/>
+          <w:i/>
+          <w:iCs/>
+          <w:color w:val="4472C4" w:themeColor="accent1"/>
+          <w:sz w:val="28"/>
+          <w:szCs w:val="28"/>
+        </w:rPr>
+        <w:t xml:space="preserve"> Architecture is about decomposing a Software System into autonomous Units which are independently </w:t>
+      </w:r>
+      <w:r>
+        <w:rPr>
+          <w:rFonts w:ascii="Georgia" w:hAnsi="Georgia" w:cs="Arial"/>
+          <w:i/>
+          <w:iCs/>
+          <w:color w:val="4472C4" w:themeColor="accent1"/>
+          <w:sz w:val="28"/>
+          <w:szCs w:val="28"/>
+        </w:rPr>
+        <w:t>deployable,</w:t>
+      </w:r>
+      <w:r>
+        <w:rPr>
+          <w:rFonts w:ascii="Georgia" w:hAnsi="Georgia" w:cs="Arial"/>
+          <w:i/>
+          <w:iCs/>
+          <w:color w:val="4472C4" w:themeColor="accent1"/>
+          <w:sz w:val="28"/>
+          <w:szCs w:val="28"/>
+        </w:rPr>
+        <w:t xml:space="preserve"> and which communicates via lightweight, language agnostic way and together they fulfill the business goal</w:t>
       </w:r>
       <w:r>
         <w:rPr>
@@ -1473,27 +1533,7 @@
           <w:sz w:val="28"/>
           <w:szCs w:val="28"/>
         </w:rPr>
-        <w:t xml:space="preserve"> Architecture is about decomposing a Software System into autonomous Units which are independently </w:t>
-      </w:r>
-      <w:r>
-        <w:rPr>
-          <w:rFonts w:ascii="Georgia" w:hAnsi="Georgia" w:cs="Arial"/>
-          <w:i/>
-          <w:iCs/>
-          <w:sz w:val="28"/>
-          <w:szCs w:val="28"/>
-        </w:rPr>
-        <w:t>deployable,</w:t>
-      </w:r>
-      <w:r>
-        <w:rPr>
-          <w:rFonts w:ascii="Georgia" w:hAnsi="Georgia" w:cs="Arial"/>
-          <w:i/>
-          <w:iCs/>
-          <w:sz w:val="28"/>
-          <w:szCs w:val="28"/>
-        </w:rPr>
-        <w:t xml:space="preserve"> and which communicates via lightweight, language agnostic way and together they fulfill the business goal.</w:t>
+        <w:t>.</w:t>
       </w:r>
       <w:r>
         <w:rPr>
@@ -2090,27 +2130,586 @@
       <w:pPr>
         <w:rPr>
           <w:rFonts w:ascii="Georgia" w:hAnsi="Georgia"/>
-          <w:sz w:val="18"/>
-          <w:szCs w:val="18"/>
+          <w:spacing w:val="-1"/>
+          <w:sz w:val="24"/>
+          <w:szCs w:val="24"/>
+          <w:shd w:val="clear" w:color="auto" w:fill="FFFFFF"/>
+        </w:rPr>
+      </w:pPr>
+    </w:p>
+    <w:p>
+      <w:pPr>
+        <w:rPr>
+          <w:rFonts w:ascii="Georgia" w:hAnsi="Georgia"/>
+          <w:spacing w:val="-1"/>
+          <w:sz w:val="24"/>
+          <w:szCs w:val="24"/>
+          <w:shd w:val="clear" w:color="auto" w:fill="FFFFFF"/>
+        </w:rPr>
+      </w:pPr>
+      <w:proofErr w:type="spellStart"/>
+      <w:proofErr w:type="gramStart"/>
+      <w:r>
+        <w:rPr>
+          <w:rFonts w:ascii="Georgia" w:hAnsi="Georgia"/>
+          <w:spacing w:val="-1"/>
+          <w:sz w:val="24"/>
+          <w:szCs w:val="24"/>
+          <w:shd w:val="clear" w:color="auto" w:fill="FFFFFF"/>
+        </w:rPr>
+        <w:t>Lets</w:t>
+      </w:r>
+      <w:proofErr w:type="spellEnd"/>
+      <w:proofErr w:type="gramEnd"/>
+      <w:r>
+        <w:rPr>
+          <w:rFonts w:ascii="Georgia" w:hAnsi="Georgia"/>
+          <w:spacing w:val="-1"/>
+          <w:sz w:val="24"/>
+          <w:szCs w:val="24"/>
+          <w:shd w:val="clear" w:color="auto" w:fill="FFFFFF"/>
+        </w:rPr>
+        <w:t xml:space="preserve"> look at what makes this architecture so desirable to the tech Giants. </w:t>
+      </w:r>
+    </w:p>
+    <w:p>
+      <w:pPr>
+        <w:rPr>
+          <w:rFonts w:ascii="Georgia" w:hAnsi="Georgia"/>
+          <w:spacing w:val="-1"/>
+          <w:sz w:val="24"/>
+          <w:szCs w:val="24"/>
+          <w:shd w:val="clear" w:color="auto" w:fill="FFFFFF"/>
+        </w:rPr>
+      </w:pPr>
+    </w:p>
+    <w:p>
+      <w:pPr>
+        <w:pStyle w:val="Heading1"/>
+        <w:rPr>
+          <w:rFonts w:ascii="Georgia" w:hAnsi="Georgia"/>
+          <w:sz w:val="36"/>
+          <w:szCs w:val="36"/>
+        </w:rPr>
+      </w:pPr>
+      <w:r>
+        <w:rPr>
+          <w:rFonts w:ascii="Georgia" w:hAnsi="Georgia"/>
+          <w:sz w:val="36"/>
+          <w:szCs w:val="36"/>
+        </w:rPr>
+        <w:lastRenderedPageBreak/>
+        <w:t xml:space="preserve">ADVANTAGES OF </w:t>
+      </w:r>
+      <w:r>
+        <w:rPr>
+          <w:rFonts w:ascii="Georgia" w:hAnsi="Georgia" w:cstheme="majorHAnsi"/>
+          <w:sz w:val="36"/>
+          <w:szCs w:val="36"/>
+        </w:rPr>
+        <w:t>µ</w:t>
+      </w:r>
+      <w:r>
+        <w:rPr>
+          <w:rFonts w:ascii="Georgia" w:hAnsi="Georgia"/>
+          <w:sz w:val="36"/>
+          <w:szCs w:val="36"/>
+        </w:rPr>
+        <w:t xml:space="preserve">SERVICES </w:t>
+      </w:r>
+    </w:p>
+    <w:p>
+      <w:pPr>
+        <w:rPr>
+          <w:rFonts w:ascii="Georgia" w:hAnsi="Georgia"/>
+          <w:sz w:val="24"/>
+          <w:szCs w:val="24"/>
+        </w:rPr>
+      </w:pPr>
+    </w:p>
+    <w:p>
+      <w:pPr>
+        <w:pStyle w:val="Heading2"/>
+        <w:rPr>
+          <w:rFonts w:ascii="Georgia" w:hAnsi="Georgia"/>
+        </w:rPr>
+      </w:pPr>
+      <w:r>
+        <w:rPr>
+          <w:rFonts w:ascii="Georgia" w:hAnsi="Georgia"/>
+        </w:rPr>
+        <w:t xml:space="preserve">Application Scaling </w:t>
+      </w:r>
+    </w:p>
+    <w:p>
+      <w:pPr>
+        <w:pStyle w:val="Heading2"/>
+        <w:rPr>
+          <w:rFonts w:ascii="Georgia" w:hAnsi="Georgia"/>
+        </w:rPr>
+      </w:pPr>
+    </w:p>
+    <w:p>
+      <w:pPr>
+        <w:rPr>
+          <w:rFonts w:ascii="Georgia" w:hAnsi="Georgia" w:cstheme="majorHAnsi"/>
+          <w:sz w:val="24"/>
+          <w:szCs w:val="24"/>
+        </w:rPr>
+      </w:pPr>
+      <w:r>
+        <w:rPr>
+          <w:rFonts w:ascii="Georgia" w:hAnsi="Georgia"/>
+          <w:sz w:val="24"/>
+          <w:szCs w:val="24"/>
+        </w:rPr>
+        <w:t xml:space="preserve">The main attraction is the high horizontal scaling, bringing tech Giants to </w:t>
+      </w:r>
+      <w:r>
+        <w:rPr>
+          <w:rFonts w:ascii="Georgia" w:hAnsi="Georgia" w:cstheme="majorHAnsi"/>
+          <w:sz w:val="32"/>
+          <w:szCs w:val="32"/>
+        </w:rPr>
+        <w:t>µ</w:t>
+      </w:r>
+      <w:r>
+        <w:rPr>
+          <w:rFonts w:ascii="Georgia" w:hAnsi="Georgia" w:cstheme="majorHAnsi"/>
+          <w:sz w:val="24"/>
+          <w:szCs w:val="24"/>
+        </w:rPr>
+        <w:t xml:space="preserve">services. If executed carefully, </w:t>
+      </w:r>
+      <w:r>
+        <w:rPr>
+          <w:rFonts w:ascii="Georgia" w:hAnsi="Georgia" w:cstheme="majorHAnsi"/>
+          <w:sz w:val="32"/>
+          <w:szCs w:val="32"/>
+        </w:rPr>
+        <w:t>µ</w:t>
+      </w:r>
+      <w:r>
+        <w:rPr>
+          <w:rFonts w:ascii="Georgia" w:hAnsi="Georgia" w:cstheme="majorHAnsi"/>
+          <w:sz w:val="24"/>
+          <w:szCs w:val="24"/>
+        </w:rPr>
+        <w:t xml:space="preserve">service provide </w:t>
+      </w:r>
+      <w:r>
+        <w:rPr>
+          <w:rFonts w:ascii="Georgia" w:hAnsi="Georgia" w:cstheme="majorHAnsi"/>
+          <w:sz w:val="24"/>
+          <w:szCs w:val="24"/>
+        </w:rPr>
+        <w:t xml:space="preserve">horizontal scaling within seconds. What’s more it even supports ployglotting, for say if a microservice is CPU intensive it can be implemented in CPU optimized programming language and likewise other </w:t>
+      </w:r>
+      <w:r>
+        <w:rPr>
+          <w:rFonts w:ascii="Georgia" w:hAnsi="Georgia" w:cstheme="majorHAnsi"/>
+          <w:sz w:val="32"/>
+          <w:szCs w:val="32"/>
+        </w:rPr>
+        <w:t>µ</w:t>
+      </w:r>
+      <w:r>
+        <w:rPr>
+          <w:rFonts w:ascii="Georgia" w:hAnsi="Georgia" w:cstheme="majorHAnsi"/>
+          <w:sz w:val="24"/>
+          <w:szCs w:val="24"/>
+        </w:rPr>
+        <w:t>services can be implemented in different programming languages.</w:t>
+      </w:r>
+    </w:p>
+    <w:p>
+      <w:pPr>
+        <w:pStyle w:val="Heading2"/>
+      </w:pPr>
+    </w:p>
+    <w:p>
+      <w:pPr>
+        <w:pStyle w:val="Heading2"/>
+        <w:rPr>
+          <w:rFonts w:ascii="Georgia" w:hAnsi="Georgia" w:cstheme="minorHAnsi"/>
+        </w:rPr>
+      </w:pPr>
+      <w:r>
+        <w:rPr>
+          <w:rFonts w:ascii="Georgia" w:hAnsi="Georgia" w:cstheme="minorHAnsi"/>
+        </w:rPr>
+        <w:t xml:space="preserve">Development Velocity </w:t>
+      </w:r>
+    </w:p>
+    <w:p/>
+    <w:p>
+      <w:pPr>
+        <w:rPr>
+          <w:rFonts w:ascii="Georgia" w:hAnsi="Georgia" w:cstheme="majorHAnsi"/>
+          <w:sz w:val="24"/>
+          <w:szCs w:val="24"/>
+        </w:rPr>
+      </w:pPr>
+      <w:r>
+        <w:rPr>
+          <w:rFonts w:ascii="Georgia" w:hAnsi="Georgia"/>
+          <w:sz w:val="24"/>
+          <w:szCs w:val="24"/>
+        </w:rPr>
+        <w:t xml:space="preserve">When developing, a company wants the shortest window between developing and market. </w:t>
+      </w:r>
+      <w:r>
+        <w:rPr>
+          <w:rFonts w:ascii="Georgia" w:hAnsi="Georgia" w:cstheme="majorHAnsi"/>
+          <w:sz w:val="32"/>
+          <w:szCs w:val="32"/>
+        </w:rPr>
+        <w:t>µ</w:t>
+      </w:r>
+      <w:r>
+        <w:rPr>
+          <w:rFonts w:ascii="Georgia" w:hAnsi="Georgia" w:cstheme="majorHAnsi"/>
+          <w:sz w:val="24"/>
+          <w:szCs w:val="24"/>
+        </w:rPr>
+        <w:t xml:space="preserve">service being a quite </w:t>
+      </w:r>
+      <w:r>
+        <w:rPr>
+          <w:rFonts w:ascii="Georgia" w:hAnsi="Georgia" w:cstheme="majorHAnsi"/>
+          <w:sz w:val="24"/>
+          <w:szCs w:val="24"/>
+        </w:rPr>
+        <w:t>small</w:t>
+      </w:r>
+      <w:r>
+        <w:rPr>
+          <w:rFonts w:ascii="Georgia" w:hAnsi="Georgia" w:cstheme="majorHAnsi"/>
+          <w:sz w:val="24"/>
+          <w:szCs w:val="24"/>
+        </w:rPr>
+        <w:t>, adding new features are usually faster thus making the whole development process more time efficient and more desired by companies.</w:t>
+      </w:r>
+    </w:p>
+    <w:p>
+      <w:pPr>
+        <w:rPr>
+          <w:rFonts w:ascii="Georgia" w:hAnsi="Georgia" w:cstheme="majorHAnsi"/>
+          <w:sz w:val="24"/>
+          <w:szCs w:val="24"/>
+        </w:rPr>
+      </w:pPr>
+    </w:p>
+    <w:p>
+      <w:pPr>
+        <w:pStyle w:val="Heading2"/>
+        <w:rPr>
+          <w:rFonts w:ascii="Georgia" w:hAnsi="Georgia"/>
+        </w:rPr>
+      </w:pPr>
+      <w:r>
+        <w:rPr>
+          <w:rFonts w:ascii="Georgia" w:hAnsi="Georgia"/>
+        </w:rPr>
+        <w:t xml:space="preserve">Development Scaling </w:t>
+      </w:r>
+    </w:p>
+    <w:p/>
+    <w:p>
+      <w:pPr>
+        <w:rPr>
+          <w:rFonts w:ascii="Georgia" w:hAnsi="Georgia" w:cstheme="majorHAnsi"/>
+          <w:sz w:val="24"/>
+          <w:szCs w:val="24"/>
+        </w:rPr>
+      </w:pPr>
+      <w:r>
+        <w:rPr>
+          <w:rFonts w:ascii="Georgia" w:hAnsi="Georgia" w:cstheme="majorHAnsi"/>
+          <w:sz w:val="24"/>
+          <w:szCs w:val="24"/>
+        </w:rPr>
+        <w:t>Microservices are autonomous and can be developed independently thus making it easier for the developing team to work at different aspects of the applications simultaneously and autonomously. Hiring more developers becomes more efficient to the company as it helps scale the development. The main thing being the cognitive load on new hires is low which in returns help the developers write first piece of productive code for the company.</w:t>
+      </w:r>
+    </w:p>
+    <w:p>
+      <w:pPr>
+        <w:rPr>
+          <w:rFonts w:ascii="Georgia" w:hAnsi="Georgia" w:cstheme="majorHAnsi"/>
+          <w:sz w:val="24"/>
+          <w:szCs w:val="24"/>
+        </w:rPr>
+      </w:pPr>
+    </w:p>
+    <w:p>
+      <w:pPr>
+        <w:pStyle w:val="Heading2"/>
+        <w:rPr>
+          <w:rFonts w:ascii="Georgia" w:hAnsi="Georgia"/>
+        </w:rPr>
+      </w:pPr>
+      <w:r>
+        <w:rPr>
+          <w:rFonts w:ascii="Georgia" w:hAnsi="Georgia"/>
+        </w:rPr>
+        <w:t xml:space="preserve">Release Cycle </w:t>
+      </w:r>
+    </w:p>
+    <w:p>
+      <w:pPr>
+        <w:rPr>
+          <w:rFonts w:ascii="Georgia" w:hAnsi="Georgia"/>
+          <w:sz w:val="24"/>
+          <w:szCs w:val="24"/>
+        </w:rPr>
+      </w:pPr>
+    </w:p>
+    <w:p>
+      <w:pPr>
+        <w:rPr>
+          <w:rFonts w:ascii="Georgia" w:hAnsi="Georgia"/>
+          <w:sz w:val="24"/>
+          <w:szCs w:val="24"/>
+        </w:rPr>
+      </w:pPr>
+      <w:r>
+        <w:rPr>
+          <w:rFonts w:ascii="Georgia" w:hAnsi="Georgia"/>
+          <w:sz w:val="24"/>
+          <w:szCs w:val="24"/>
+        </w:rPr>
+        <w:t>Being independently deployable the release cycle is shortened significantly such that with the use of CI/CD pipelines, it is possible to give several releases per day compare that to the monolithic architecture it is a huge step forward.</w:t>
+      </w:r>
+    </w:p>
+    <w:p/>
+    <w:p/>
+    <w:p>
+      <w:pPr>
+        <w:pStyle w:val="Heading2"/>
+        <w:rPr>
+          <w:rFonts w:ascii="Georgia" w:hAnsi="Georgia"/>
+        </w:rPr>
+      </w:pPr>
+    </w:p>
+    <w:p>
+      <w:pPr>
+        <w:pStyle w:val="Heading2"/>
+        <w:rPr>
+          <w:rFonts w:ascii="Georgia" w:hAnsi="Georgia"/>
+        </w:rPr>
+      </w:pPr>
+    </w:p>
+    <w:p>
+      <w:pPr>
+        <w:pStyle w:val="Heading2"/>
+        <w:rPr>
+          <w:rFonts w:ascii="Georgia" w:hAnsi="Georgia"/>
+        </w:rPr>
+      </w:pPr>
+      <w:r>
+        <w:rPr>
+          <w:rFonts w:ascii="Georgia" w:hAnsi="Georgia"/>
+        </w:rPr>
+        <w:t xml:space="preserve">Modularization </w:t>
+      </w:r>
+    </w:p>
+    <w:p/>
+    <w:p>
+      <w:pPr>
+        <w:rPr>
+          <w:rFonts w:ascii="Georgia" w:hAnsi="Georgia"/>
+          <w:sz w:val="24"/>
+          <w:szCs w:val="24"/>
+        </w:rPr>
+      </w:pPr>
+      <w:r>
+        <w:rPr>
+          <w:rFonts w:ascii="Georgia" w:hAnsi="Georgia"/>
+          <w:sz w:val="24"/>
+          <w:szCs w:val="24"/>
+        </w:rPr>
+        <w:t xml:space="preserve">The problem being faced with was that the boundary between the modules were dissolved as the applications grew, </w:t>
+      </w:r>
+      <w:r>
+        <w:rPr>
+          <w:rFonts w:ascii="Georgia" w:hAnsi="Georgia" w:cstheme="majorHAnsi"/>
+          <w:sz w:val="32"/>
+          <w:szCs w:val="32"/>
+        </w:rPr>
+        <w:t>µ</w:t>
+      </w:r>
+      <w:r>
+        <w:rPr>
+          <w:rFonts w:ascii="Georgia" w:hAnsi="Georgia" w:cstheme="majorHAnsi"/>
+          <w:sz w:val="24"/>
+          <w:szCs w:val="24"/>
+        </w:rPr>
+        <w:t xml:space="preserve">services has the advantage of external interface (aka physical Network) instead of internal which is hard to cross. Thus, </w:t>
+      </w:r>
+      <w:r>
+        <w:rPr>
+          <w:rFonts w:ascii="Georgia" w:hAnsi="Georgia" w:cstheme="majorHAnsi"/>
+          <w:sz w:val="32"/>
+          <w:szCs w:val="32"/>
+        </w:rPr>
+        <w:t>µ</w:t>
+      </w:r>
+      <w:r>
+        <w:rPr>
+          <w:rFonts w:ascii="Georgia" w:hAnsi="Georgia" w:cstheme="majorHAnsi"/>
+          <w:sz w:val="24"/>
+          <w:szCs w:val="24"/>
+        </w:rPr>
+        <w:t>service offers the ideal modularization “Loosely</w:t>
+      </w:r>
+      <w:r>
+        <w:rPr>
+          <w:rFonts w:ascii="Georgia" w:hAnsi="Georgia" w:cstheme="majorHAnsi"/>
+          <w:i/>
+          <w:iCs/>
+          <w:sz w:val="24"/>
+          <w:szCs w:val="24"/>
+        </w:rPr>
+        <w:t xml:space="preserve"> coupled, highly cohesive”.</w:t>
+      </w:r>
+      <w:r>
+        <w:rPr>
+          <w:rFonts w:ascii="Georgia" w:hAnsi="Georgia" w:cstheme="majorHAnsi"/>
+          <w:sz w:val="24"/>
+          <w:szCs w:val="24"/>
+        </w:rPr>
+        <w:t xml:space="preserve">  </w:t>
+      </w:r>
+    </w:p>
+    <w:p/>
+    <w:p/>
+    <w:p>
+      <w:pPr>
+        <w:pStyle w:val="Heading2"/>
+        <w:rPr>
+          <w:rFonts w:ascii="Georgia" w:hAnsi="Georgia"/>
+        </w:rPr>
+      </w:pPr>
+      <w:r>
+        <w:rPr>
+          <w:rFonts w:ascii="Georgia" w:hAnsi="Georgia"/>
+        </w:rPr>
+        <w:t xml:space="preserve">Modernization </w:t>
+      </w:r>
+    </w:p>
+    <w:p>
+      <w:pPr>
+        <w:rPr>
+          <w:rFonts w:ascii="Georgia" w:hAnsi="Georgia"/>
+          <w:sz w:val="24"/>
+          <w:szCs w:val="24"/>
+        </w:rPr>
+      </w:pPr>
+    </w:p>
+    <w:p>
+      <w:pPr>
+        <w:rPr>
+          <w:rFonts w:ascii="Georgia" w:hAnsi="Georgia" w:cstheme="majorHAnsi"/>
+          <w:sz w:val="24"/>
+          <w:szCs w:val="24"/>
+        </w:rPr>
+      </w:pPr>
+      <w:r>
+        <w:rPr>
+          <w:rFonts w:ascii="Georgia" w:hAnsi="Georgia"/>
+          <w:sz w:val="24"/>
+          <w:szCs w:val="24"/>
+        </w:rPr>
+        <w:t xml:space="preserve">Microservice are usually loosely coupled and communicate via language-agnostic way, hence if the need arises these </w:t>
+      </w:r>
+      <w:r>
+        <w:rPr>
+          <w:rFonts w:ascii="Georgia" w:hAnsi="Georgia" w:cstheme="majorHAnsi"/>
+          <w:sz w:val="32"/>
+          <w:szCs w:val="32"/>
+        </w:rPr>
+        <w:t>µ</w:t>
+      </w:r>
+      <w:r>
+        <w:rPr>
+          <w:rFonts w:ascii="Georgia" w:hAnsi="Georgia" w:cstheme="majorHAnsi"/>
+          <w:sz w:val="24"/>
+          <w:szCs w:val="24"/>
+        </w:rPr>
+        <w:t xml:space="preserve">services can be replaced easily by the developers using a new programming language. It brings forth the ideal modernization </w:t>
+      </w:r>
+      <w:r>
+        <w:rPr>
+          <w:rFonts w:ascii="Georgia" w:hAnsi="Georgia" w:cstheme="majorHAnsi"/>
+          <w:sz w:val="24"/>
+          <w:szCs w:val="24"/>
+        </w:rPr>
+        <w:t>which is always incremental and not big bang</w:t>
+      </w:r>
+    </w:p>
+    <w:p>
+      <w:pPr>
+        <w:rPr>
+          <w:rFonts w:ascii="Georgia" w:hAnsi="Georgia" w:cstheme="majorHAnsi"/>
+          <w:sz w:val="24"/>
+          <w:szCs w:val="24"/>
+        </w:rPr>
+      </w:pPr>
+    </w:p>
+    <w:p>
+      <w:pPr>
+        <w:rPr>
+          <w:rFonts w:ascii="Georgia" w:hAnsi="Georgia" w:cstheme="majorHAnsi"/>
+          <w:sz w:val="24"/>
+          <w:szCs w:val="24"/>
+        </w:rPr>
+      </w:pPr>
+    </w:p>
+    <w:p>
+      <w:pPr>
+        <w:rPr>
+          <w:rFonts w:ascii="Georgia" w:hAnsi="Georgia" w:cstheme="majorHAnsi"/>
+          <w:sz w:val="24"/>
+          <w:szCs w:val="24"/>
+        </w:rPr>
+      </w:pPr>
+    </w:p>
+    <w:p>
+      <w:pPr>
+        <w:rPr>
+          <w:rFonts w:ascii="Georgia" w:hAnsi="Georgia" w:cstheme="majorHAnsi"/>
+          <w:sz w:val="24"/>
+          <w:szCs w:val="24"/>
+        </w:rPr>
+      </w:pPr>
+      <w:r>
+        <w:rPr>
+          <w:rFonts w:ascii="Georgia" w:hAnsi="Georgia" w:cstheme="majorHAnsi"/>
+          <w:sz w:val="24"/>
+          <w:szCs w:val="24"/>
+        </w:rPr>
+        <w:t>Like any other architecture, program and software microservices are not perfect. The following are the disadvantages of microservices architecture.</w:t>
+      </w:r>
+    </w:p>
+    <w:p>
+      <w:pPr>
+        <w:rPr>
+          <w:rFonts w:ascii="Georgia" w:hAnsi="Georgia" w:cstheme="majorHAnsi"/>
+          <w:sz w:val="24"/>
+          <w:szCs w:val="24"/>
+        </w:rPr>
+      </w:pPr>
+    </w:p>
+    <w:p>
+      <w:pPr>
+        <w:rPr>
+          <w:rFonts w:ascii="Georgia" w:hAnsi="Georgia"/>
+          <w:sz w:val="24"/>
+          <w:szCs w:val="24"/>
         </w:rPr>
       </w:pPr>
       <w:bookmarkStart w:id="0" w:name="_GoBack"/>
       <w:bookmarkEnd w:id="0"/>
-      <w:r>
-        <w:rPr>
-          <w:rFonts w:ascii="Georgia" w:hAnsi="Georgia"/>
-        </w:rPr>
-        <w:tab/>
-      </w:r>
-    </w:p>
-    <w:p>
-      <w:pPr>
-        <w:rPr>
-          <w:rFonts w:ascii="Georgia" w:hAnsi="Georgia"/>
-          <w:sz w:val="24"/>
-          <w:szCs w:val="24"/>
-        </w:rPr>
-      </w:pPr>
     </w:p>
     <w:p>
       <w:pPr>
@@ -3810,7 +4409,7 @@
 </file>
 
 <file path=customXml/itemProps1.xml><?xml version="1.0" encoding="utf-8"?>
-<ds:datastoreItem xmlns:ds="http://schemas.openxmlformats.org/officeDocument/2006/customXml" ds:itemID="{901B9205-8117-4FB5-85BA-B970F7AF6831}">
+<ds:datastoreItem xmlns:ds="http://schemas.openxmlformats.org/officeDocument/2006/customXml" ds:itemID="{41C8E033-FC64-4391-862D-ED4CEABD6693}">
   <ds:schemaRefs>
     <ds:schemaRef ds:uri="http://schemas.openxmlformats.org/officeDocument/2006/bibliography"/>
   </ds:schemaRefs>

</xml_diff>

<commit_message>
Complete article ready to be reviewed
</commit_message>
<xml_diff>
--- a/Micro services.docx
+++ b/Micro services.docx
@@ -829,7 +829,7 @@
                     <pic:cNvPicPr/>
                   </pic:nvPicPr>
                   <pic:blipFill>
-                    <a:blip r:embed="rId6" cstate="print">
+                    <a:blip r:embed="rId8" cstate="print">
                       <a:extLst>
                         <a:ext uri="{28A0092B-C50C-407E-A947-70E740481C1C}">
                           <a14:useLocalDpi xmlns:a14="http://schemas.microsoft.com/office/drawing/2010/main" val="0"/>
@@ -1048,7 +1048,7 @@
                     <pic:cNvPicPr/>
                   </pic:nvPicPr>
                   <pic:blipFill>
-                    <a:blip r:embed="rId7">
+                    <a:blip r:embed="rId9">
                       <a:extLst>
                         <a:ext uri="{28A0092B-C50C-407E-A947-70E740481C1C}">
                           <a14:useLocalDpi xmlns:a14="http://schemas.microsoft.com/office/drawing/2010/main" val="0"/>
@@ -1767,7 +1767,7 @@
                     </pic:cNvPicPr>
                   </pic:nvPicPr>
                   <pic:blipFill>
-                    <a:blip r:embed="rId8">
+                    <a:blip r:embed="rId10">
                       <a:extLst>
                         <a:ext uri="{28A0092B-C50C-407E-A947-70E740481C1C}">
                           <a14:useLocalDpi xmlns:a14="http://schemas.microsoft.com/office/drawing/2010/main" val="0"/>
@@ -1814,24 +1814,14 @@
       <w:r>
         <w:t xml:space="preserve">Figure </w:t>
       </w:r>
-      <w:r>
-        <w:fldChar w:fldCharType="begin"/>
-      </w:r>
-      <w:r>
-        <w:instrText xml:space="preserve"> SEQ Figure \* ARABIC </w:instrText>
-      </w:r>
-      <w:r>
-        <w:fldChar w:fldCharType="separate"/>
-      </w:r>
-      <w:r>
-        <w:rPr>
-          <w:noProof/>
-        </w:rPr>
-        <w:t>1</w:t>
-      </w:r>
-      <w:r>
-        <w:fldChar w:fldCharType="end"/>
-      </w:r>
+      <w:fldSimple w:instr=" SEQ Figure \* ARABIC ">
+        <w:r>
+          <w:rPr>
+            <w:noProof/>
+          </w:rPr>
+          <w:t>1</w:t>
+        </w:r>
+      </w:fldSimple>
       <w:r>
         <w:t>- Difference between waterfall and agile methodology</w:t>
       </w:r>
@@ -1954,7 +1944,7 @@
                     </pic:cNvPicPr>
                   </pic:nvPicPr>
                   <pic:blipFill>
-                    <a:blip r:embed="rId9" cstate="print">
+                    <a:blip r:embed="rId11" cstate="print">
                       <a:extLst>
                         <a:ext uri="{28A0092B-C50C-407E-A947-70E740481C1C}">
                           <a14:useLocalDpi xmlns:a14="http://schemas.microsoft.com/office/drawing/2010/main" val="0"/>
@@ -2013,7 +2003,7 @@
           <w:szCs w:val="24"/>
           <w:shd w:val="clear" w:color="auto" w:fill="FFFFFF"/>
         </w:rPr>
-        <w:t xml:space="preserve">Monolithic application is one single unit (tightly coupled) like a single Cube. Modular application is like Rubric Cube which can contain small </w:t>
+        <w:t>Monolithic application is one single unit (tightly coupled) like a single Cube. Modular application is like Rubric Cube which can contain small modules, but the modules cannot be separated</w:t>
       </w:r>
       <w:r>
         <w:rPr>
@@ -2023,7 +2013,7 @@
           <w:szCs w:val="24"/>
           <w:shd w:val="clear" w:color="auto" w:fill="FFFFFF"/>
         </w:rPr>
-        <w:t>modules,</w:t>
+        <w:t>, is interchangeable and</w:t>
       </w:r>
       <w:r>
         <w:rPr>
@@ -2033,7 +2023,7 @@
           <w:szCs w:val="24"/>
           <w:shd w:val="clear" w:color="auto" w:fill="FFFFFF"/>
         </w:rPr>
-        <w:t xml:space="preserve"> but the modules cannot be separated</w:t>
+        <w:t xml:space="preserve"> can only be deployed together. Microservices are like a Lego cube made by Lego blocks where the blocks are loosely coupled, easily separable</w:t>
       </w:r>
       <w:r>
         <w:rPr>
@@ -2043,7 +2033,7 @@
           <w:szCs w:val="24"/>
           <w:shd w:val="clear" w:color="auto" w:fill="FFFFFF"/>
         </w:rPr>
-        <w:t>, is interchangeable and</w:t>
+        <w:t xml:space="preserve"> and changeable, thus</w:t>
       </w:r>
       <w:r>
         <w:rPr>
@@ -2053,87 +2043,7 @@
           <w:szCs w:val="24"/>
           <w:shd w:val="clear" w:color="auto" w:fill="FFFFFF"/>
         </w:rPr>
-        <w:t xml:space="preserve"> can only be deployed together. Microservices are like a </w:t>
-      </w:r>
-      <w:r>
-        <w:rPr>
-          <w:rFonts w:ascii="Georgia" w:hAnsi="Georgia"/>
-          <w:spacing w:val="-1"/>
-          <w:sz w:val="24"/>
-          <w:szCs w:val="24"/>
-          <w:shd w:val="clear" w:color="auto" w:fill="FFFFFF"/>
-        </w:rPr>
-        <w:t>Lego</w:t>
-      </w:r>
-      <w:r>
-        <w:rPr>
-          <w:rFonts w:ascii="Georgia" w:hAnsi="Georgia"/>
-          <w:spacing w:val="-1"/>
-          <w:sz w:val="24"/>
-          <w:szCs w:val="24"/>
-          <w:shd w:val="clear" w:color="auto" w:fill="FFFFFF"/>
-        </w:rPr>
-        <w:t xml:space="preserve"> cube made by </w:t>
-      </w:r>
-      <w:r>
-        <w:rPr>
-          <w:rFonts w:ascii="Georgia" w:hAnsi="Georgia"/>
-          <w:spacing w:val="-1"/>
-          <w:sz w:val="24"/>
-          <w:szCs w:val="24"/>
-          <w:shd w:val="clear" w:color="auto" w:fill="FFFFFF"/>
-        </w:rPr>
-        <w:t>Lego</w:t>
-      </w:r>
-      <w:r>
-        <w:rPr>
-          <w:rFonts w:ascii="Georgia" w:hAnsi="Georgia"/>
-          <w:spacing w:val="-1"/>
-          <w:sz w:val="24"/>
-          <w:szCs w:val="24"/>
-          <w:shd w:val="clear" w:color="auto" w:fill="FFFFFF"/>
-        </w:rPr>
-        <w:t xml:space="preserve"> blocks where the blocks are loosely coupled, easily separable</w:t>
-      </w:r>
-      <w:r>
-        <w:rPr>
-          <w:rFonts w:ascii="Georgia" w:hAnsi="Georgia"/>
-          <w:spacing w:val="-1"/>
-          <w:sz w:val="24"/>
-          <w:szCs w:val="24"/>
-          <w:shd w:val="clear" w:color="auto" w:fill="FFFFFF"/>
-        </w:rPr>
-        <w:t xml:space="preserve"> and changeable, thus</w:t>
-      </w:r>
-      <w:r>
-        <w:rPr>
-          <w:rFonts w:ascii="Georgia" w:hAnsi="Georgia"/>
-          <w:spacing w:val="-1"/>
-          <w:sz w:val="24"/>
-          <w:szCs w:val="24"/>
-          <w:shd w:val="clear" w:color="auto" w:fill="FFFFFF"/>
-        </w:rPr>
-        <w:t xml:space="preserve"> all the </w:t>
-      </w:r>
-      <w:r>
-        <w:rPr>
-          <w:rFonts w:ascii="Georgia" w:hAnsi="Georgia"/>
-          <w:spacing w:val="-1"/>
-          <w:sz w:val="24"/>
-          <w:szCs w:val="24"/>
-          <w:shd w:val="clear" w:color="auto" w:fill="FFFFFF"/>
-        </w:rPr>
-        <w:t>Lego</w:t>
-      </w:r>
-      <w:r>
-        <w:rPr>
-          <w:rFonts w:ascii="Georgia" w:hAnsi="Georgia"/>
-          <w:spacing w:val="-1"/>
-          <w:sz w:val="24"/>
-          <w:szCs w:val="24"/>
-          <w:shd w:val="clear" w:color="auto" w:fill="FFFFFF"/>
-        </w:rPr>
-        <w:t xml:space="preserve"> blocks together made the cube.</w:t>
+        <w:t xml:space="preserve"> all the Lego blocks together made the cube.</w:t>
       </w:r>
     </w:p>
     <w:p>
@@ -2742,15 +2652,7 @@
           <w:sz w:val="36"/>
           <w:szCs w:val="36"/>
         </w:rPr>
-        <w:t>µ</w:t>
-      </w:r>
-      <w:r>
-        <w:rPr>
-          <w:rFonts w:ascii="Georgia" w:hAnsi="Georgia" w:cstheme="majorHAnsi"/>
-          <w:sz w:val="36"/>
-          <w:szCs w:val="36"/>
-        </w:rPr>
-        <w:t xml:space="preserve">SRVICES </w:t>
+        <w:t xml:space="preserve">µSRVICES </w:t>
       </w:r>
     </w:p>
     <w:p>
@@ -2775,35 +2677,7 @@
           <w:rFonts w:ascii="Georgia" w:hAnsi="Georgia" w:cs="Arial"/>
           <w:color w:val="4472C4" w:themeColor="accent1"/>
         </w:rPr>
-        <w:t>As like anything in life, microservice architecture has also its price and a fair share of disadvantages</w:t>
-      </w:r>
-      <w:r>
-        <w:rPr>
-          <w:rFonts w:ascii="Georgia" w:hAnsi="Georgia" w:cs="Arial"/>
-          <w:color w:val="4472C4" w:themeColor="accent1"/>
-        </w:rPr>
-        <w:t xml:space="preserve">. </w:t>
-      </w:r>
-      <w:r>
-        <w:rPr>
-          <w:rFonts w:ascii="Georgia" w:hAnsi="Georgia" w:cs="Arial"/>
-          <w:color w:val="4472C4" w:themeColor="accent1"/>
-        </w:rPr>
-        <w:t xml:space="preserve">It is by no means a Golden Hammer which can solve all sort of Problems in a Software </w:t>
-      </w:r>
-      <w:r>
-        <w:rPr>
-          <w:rFonts w:ascii="Georgia" w:hAnsi="Georgia" w:cs="Arial"/>
-          <w:color w:val="4472C4" w:themeColor="accent1"/>
-        </w:rPr>
-        <w:t>Application. There</w:t>
-      </w:r>
-      <w:r>
-        <w:rPr>
-          <w:rFonts w:ascii="Georgia" w:hAnsi="Georgia" w:cs="Arial"/>
-          <w:color w:val="4472C4" w:themeColor="accent1"/>
-        </w:rPr>
-        <w:t xml:space="preserve"> are scenarios in which moving to µservice architecture from monolithic architecture without proper consideration will leads to nightmarish condition</w:t>
+        <w:t>As like anything in life, microservice architecture has also its price and a fair share of disadvantages. It is by no means a Golden Hammer which can solve all sort of Problems in a Software Application. There are scenarios in which moving to µservice architecture from monolithic architecture without proper consideration will leads to nightmarish condition</w:t>
       </w:r>
     </w:p>
     <w:p/>
@@ -2871,15 +2745,7 @@
           <w:sz w:val="24"/>
           <w:szCs w:val="24"/>
         </w:rPr>
-        <w:t>services</w:t>
-      </w:r>
-      <w:r>
-        <w:rPr>
-          <w:rFonts w:ascii="Georgia" w:hAnsi="Georgia" w:cstheme="majorHAnsi"/>
-          <w:sz w:val="24"/>
-          <w:szCs w:val="24"/>
-        </w:rPr>
-        <w:t xml:space="preserve"> </w:t>
+        <w:t xml:space="preserve">services </w:t>
       </w:r>
       <w:bookmarkEnd w:id="0"/>
       <w:r>
@@ -2945,15 +2811,7 @@
           <w:sz w:val="24"/>
           <w:szCs w:val="24"/>
         </w:rPr>
-        <w:t>service</w:t>
-      </w:r>
-      <w:r>
-        <w:rPr>
-          <w:rFonts w:ascii="Georgia" w:hAnsi="Georgia" w:cstheme="majorHAnsi"/>
-          <w:sz w:val="24"/>
-          <w:szCs w:val="24"/>
-        </w:rPr>
-        <w:t xml:space="preserve"> design is worse than a monolith.</w:t>
+        <w:t>service design is worse than a monolith.</w:t>
       </w:r>
       <w:r>
         <w:rPr>
@@ -3004,25 +2862,7 @@
           <w:sz w:val="24"/>
           <w:szCs w:val="24"/>
         </w:rPr>
-        <w:t xml:space="preserve">Microservices are distributed </w:t>
-      </w:r>
-      <w:r>
-        <w:rPr>
-          <w:rFonts w:ascii="Georgia" w:hAnsi="Georgia"/>
-          <w:color w:val="auto"/>
-          <w:sz w:val="24"/>
-          <w:szCs w:val="24"/>
-        </w:rPr>
-        <w:t>system,</w:t>
-      </w:r>
-      <w:r>
-        <w:rPr>
-          <w:rFonts w:ascii="Georgia" w:hAnsi="Georgia"/>
-          <w:color w:val="auto"/>
-          <w:sz w:val="24"/>
-          <w:szCs w:val="24"/>
-        </w:rPr>
-        <w:t xml:space="preserve"> which are complex and has a unique set of challenges compared to single Machine systems</w:t>
+        <w:t>Microservices are distributed system, which are complex and has a unique set of challenges compared to single Machine systems</w:t>
       </w:r>
     </w:p>
     <w:p>
@@ -3407,7 +3247,7 @@
                     </pic:cNvPicPr>
                   </pic:nvPicPr>
                   <pic:blipFill>
-                    <a:blip r:embed="rId10">
+                    <a:blip r:embed="rId12">
                       <a:extLst>
                         <a:ext uri="{28A0092B-C50C-407E-A947-70E740481C1C}">
                           <a14:useLocalDpi xmlns:a14="http://schemas.microsoft.com/office/drawing/2010/main" val="0"/>
@@ -3455,6 +3295,8 @@
           <w:rFonts w:ascii="Georgia" w:hAnsi="Georgia"/>
         </w:rPr>
       </w:pPr>
+      <w:bookmarkStart w:id="1" w:name="_GoBack"/>
+      <w:bookmarkEnd w:id="1"/>
     </w:p>
     <w:p>
       <w:pPr>
@@ -3501,15 +3343,7 @@
           <w:sz w:val="24"/>
           <w:szCs w:val="24"/>
         </w:rPr>
-        <w:t>services</w:t>
-      </w:r>
-      <w:r>
-        <w:rPr>
-          <w:rFonts w:ascii="Georgia" w:hAnsi="Georgia" w:cstheme="majorHAnsi"/>
-          <w:sz w:val="24"/>
-          <w:szCs w:val="24"/>
-        </w:rPr>
-        <w:t xml:space="preserve"> should have its own data storage. This does not become the case when the </w:t>
+        <w:t xml:space="preserve">services should have its own data storage. This does not become the case when the </w:t>
       </w:r>
       <w:r>
         <w:rPr>
@@ -3525,15 +3359,7 @@
           <w:sz w:val="24"/>
           <w:szCs w:val="24"/>
         </w:rPr>
-        <w:t>services</w:t>
-      </w:r>
-      <w:r>
-        <w:rPr>
-          <w:rFonts w:ascii="Georgia" w:hAnsi="Georgia" w:cstheme="majorHAnsi"/>
-          <w:sz w:val="24"/>
-          <w:szCs w:val="24"/>
-        </w:rPr>
-        <w:t xml:space="preserve"> need to share data between themselves to achieve a business goal.</w:t>
+        <w:t>services need to share data between themselves to achieve a business goal.</w:t>
       </w:r>
       <w:r>
         <w:rPr>
@@ -3697,15 +3523,7 @@
           <w:sz w:val="24"/>
           <w:szCs w:val="24"/>
         </w:rPr>
-        <w:t>services</w:t>
-      </w:r>
-      <w:r>
-        <w:rPr>
-          <w:rFonts w:ascii="Georgia" w:hAnsi="Georgia" w:cstheme="majorHAnsi"/>
-          <w:sz w:val="24"/>
-          <w:szCs w:val="24"/>
-        </w:rPr>
-        <w:t xml:space="preserve"> achieves strict modularity and development autonomy via process/ network boundaries. Downside being the</w:t>
+        <w:t>services achieves strict modularity and development autonomy via process/ network boundaries. Downside being the</w:t>
       </w:r>
       <w:r>
         <w:rPr>
@@ -3729,15 +3547,7 @@
           <w:sz w:val="24"/>
           <w:szCs w:val="24"/>
         </w:rPr>
-        <w:t>services</w:t>
-      </w:r>
-      <w:r>
-        <w:rPr>
-          <w:rFonts w:ascii="Georgia" w:hAnsi="Georgia" w:cstheme="majorHAnsi"/>
-          <w:sz w:val="24"/>
-          <w:szCs w:val="24"/>
-        </w:rPr>
-        <w:t xml:space="preserve"> can only communicate via the physical network which eventually leads to higher network latency</w:t>
+        <w:t>services can only communicate via the physical network which eventually leads to higher network latency</w:t>
       </w:r>
     </w:p>
     <w:p>
@@ -3794,7 +3604,6 @@
           <w:szCs w:val="36"/>
         </w:rPr>
       </w:pPr>
-      <w:bookmarkStart w:id="1" w:name="_GoBack"/>
       <w:r>
         <w:rPr>
           <w:rFonts w:ascii="Georgia" w:hAnsi="Georgia"/>
@@ -3803,9 +3612,169 @@
         </w:rPr>
         <w:t>CONCULSION</w:t>
       </w:r>
-      <w:bookmarkEnd w:id="1"/>
+    </w:p>
+    <w:p/>
+    <w:p>
+      <w:pPr>
+        <w:rPr>
+          <w:rFonts w:ascii="Georgia" w:hAnsi="Georgia"/>
+          <w:sz w:val="24"/>
+          <w:szCs w:val="24"/>
+        </w:rPr>
+      </w:pPr>
+      <w:r>
+        <w:rPr>
+          <w:rFonts w:ascii="Georgia" w:hAnsi="Georgia" w:cstheme="majorHAnsi"/>
+          <w:sz w:val="32"/>
+          <w:szCs w:val="32"/>
+        </w:rPr>
+        <w:t>µ</w:t>
+      </w:r>
+      <w:r>
+        <w:rPr>
+          <w:rFonts w:ascii="Georgia" w:hAnsi="Georgia" w:cstheme="majorHAnsi"/>
+          <w:sz w:val="24"/>
+          <w:szCs w:val="24"/>
+        </w:rPr>
+        <w:t>services</w:t>
+      </w:r>
+      <w:r>
+        <w:rPr>
+          <w:rFonts w:ascii="Georgia" w:hAnsi="Georgia" w:cstheme="majorHAnsi"/>
+          <w:sz w:val="24"/>
+          <w:szCs w:val="24"/>
+        </w:rPr>
+        <w:t xml:space="preserve"> </w:t>
+      </w:r>
+      <w:proofErr w:type="spellStart"/>
+      <w:r>
+        <w:rPr>
+          <w:rFonts w:ascii="Georgia" w:hAnsi="Georgia" w:cstheme="majorHAnsi"/>
+          <w:sz w:val="24"/>
+          <w:szCs w:val="24"/>
+        </w:rPr>
+        <w:t>offeres</w:t>
+      </w:r>
+      <w:proofErr w:type="spellEnd"/>
+      <w:r>
+        <w:rPr>
+          <w:rFonts w:ascii="Georgia" w:hAnsi="Georgia" w:cstheme="majorHAnsi"/>
+          <w:sz w:val="24"/>
+          <w:szCs w:val="24"/>
+        </w:rPr>
+        <w:t xml:space="preserve"> a lot more than monolithic architecture however to gain something you </w:t>
+      </w:r>
+      <w:proofErr w:type="gramStart"/>
+      <w:r>
+        <w:rPr>
+          <w:rFonts w:ascii="Georgia" w:hAnsi="Georgia" w:cstheme="majorHAnsi"/>
+          <w:sz w:val="24"/>
+          <w:szCs w:val="24"/>
+        </w:rPr>
+        <w:t>have to</w:t>
+      </w:r>
+      <w:proofErr w:type="gramEnd"/>
+      <w:r>
+        <w:rPr>
+          <w:rFonts w:ascii="Georgia" w:hAnsi="Georgia" w:cstheme="majorHAnsi"/>
+          <w:sz w:val="24"/>
+          <w:szCs w:val="24"/>
+        </w:rPr>
+        <w:t xml:space="preserve"> lose some, the </w:t>
+      </w:r>
+      <w:proofErr w:type="spellStart"/>
+      <w:r>
+        <w:rPr>
+          <w:rFonts w:ascii="Georgia" w:hAnsi="Georgia" w:cstheme="majorHAnsi"/>
+          <w:sz w:val="24"/>
+          <w:szCs w:val="24"/>
+        </w:rPr>
+        <w:t>desginig</w:t>
+      </w:r>
+      <w:proofErr w:type="spellEnd"/>
+      <w:r>
+        <w:rPr>
+          <w:rFonts w:ascii="Georgia" w:hAnsi="Georgia" w:cstheme="majorHAnsi"/>
+          <w:sz w:val="24"/>
+          <w:szCs w:val="24"/>
+        </w:rPr>
+        <w:t xml:space="preserve"> and implementing of </w:t>
+      </w:r>
+      <w:r>
+        <w:rPr>
+          <w:rFonts w:ascii="Georgia" w:hAnsi="Georgia" w:cstheme="majorHAnsi"/>
+          <w:sz w:val="32"/>
+          <w:szCs w:val="32"/>
+        </w:rPr>
+        <w:t>µ</w:t>
+      </w:r>
+      <w:r>
+        <w:rPr>
+          <w:rFonts w:ascii="Georgia" w:hAnsi="Georgia" w:cstheme="majorHAnsi"/>
+          <w:sz w:val="24"/>
+          <w:szCs w:val="24"/>
+        </w:rPr>
+        <w:t>services</w:t>
+      </w:r>
+      <w:r>
+        <w:rPr>
+          <w:rFonts w:ascii="Georgia" w:hAnsi="Georgia" w:cstheme="majorHAnsi"/>
+          <w:sz w:val="24"/>
+          <w:szCs w:val="24"/>
+        </w:rPr>
+        <w:t xml:space="preserve"> becomes a challenging task compared that to monolith. </w:t>
+      </w:r>
+      <w:r>
+        <w:rPr>
+          <w:rFonts w:ascii="Georgia" w:hAnsi="Georgia" w:cstheme="majorHAnsi"/>
+          <w:sz w:val="32"/>
+          <w:szCs w:val="32"/>
+        </w:rPr>
+        <w:t>µ</w:t>
+      </w:r>
+      <w:r>
+        <w:rPr>
+          <w:rFonts w:ascii="Georgia" w:hAnsi="Georgia" w:cstheme="majorHAnsi"/>
+          <w:sz w:val="24"/>
+          <w:szCs w:val="24"/>
+        </w:rPr>
+        <w:t>services</w:t>
+      </w:r>
+      <w:r>
+        <w:rPr>
+          <w:rFonts w:ascii="Georgia" w:hAnsi="Georgia" w:cstheme="majorHAnsi"/>
+          <w:sz w:val="24"/>
+          <w:szCs w:val="24"/>
+        </w:rPr>
+        <w:t xml:space="preserve"> cannot solve all complexity issues for all sort of application but it is believed to the be the best architecture out there providing handy tools for modern software development. Specially for Large Enterprises and tech giants who normally develop highly complex software, </w:t>
+      </w:r>
+      <w:r>
+        <w:rPr>
+          <w:rFonts w:ascii="Georgia" w:hAnsi="Georgia" w:cstheme="majorHAnsi"/>
+          <w:sz w:val="32"/>
+          <w:szCs w:val="32"/>
+        </w:rPr>
+        <w:t>µ</w:t>
+      </w:r>
+      <w:r>
+        <w:rPr>
+          <w:rFonts w:ascii="Georgia" w:hAnsi="Georgia" w:cstheme="majorHAnsi"/>
+          <w:sz w:val="24"/>
+          <w:szCs w:val="24"/>
+        </w:rPr>
+        <w:t>services</w:t>
+      </w:r>
+      <w:r>
+        <w:rPr>
+          <w:rFonts w:ascii="Georgia" w:hAnsi="Georgia" w:cstheme="majorHAnsi"/>
+          <w:sz w:val="24"/>
+          <w:szCs w:val="24"/>
+        </w:rPr>
+        <w:t xml:space="preserve"> architecture is their only weapon to tackle the complexity and the competitive market </w:t>
+      </w:r>
     </w:p>
     <w:sectPr>
+      <w:headerReference w:type="default" r:id="rId13"/>
       <w:pgSz w:w="12240" w:h="15840"/>
       <w:pgMar w:top="1440" w:right="1440" w:bottom="1440" w:left="1440" w:header="708" w:footer="708" w:gutter="0"/>
       <w:cols w:space="708"/>
@@ -3813,6 +3782,130 @@
     </w:sectPr>
   </w:body>
 </w:document>
+</file>
+
+<file path=word/endnotes.xml><?xml version="1.0" encoding="utf-8"?>
+<w:endnotes xmlns:wpc="http://schemas.microsoft.com/office/word/2010/wordprocessingCanvas" xmlns:cx="http://schemas.microsoft.com/office/drawing/2014/chartex" xmlns:cx1="http://schemas.microsoft.com/office/drawing/2015/9/8/chartex" xmlns:cx2="http://schemas.microsoft.com/office/drawing/2015/10/21/chartex" xmlns:cx3="http://schemas.microsoft.com/office/drawing/2016/5/9/chartex" xmlns:cx4="http://schemas.microsoft.com/office/drawing/2016/5/10/chartex" xmlns:cx5="http://schemas.microsoft.com/office/drawing/2016/5/11/chartex" xmlns:cx6="http://schemas.microsoft.com/office/drawing/2016/5/12/chartex" xmlns:cx7="http://schemas.microsoft.com/office/drawing/2016/5/13/chartex" xmlns:cx8="http://schemas.microsoft.com/office/drawing/2016/5/14/chartex" xmlns:mc="http://schemas.openxmlformats.org/markup-compatibility/2006" xmlns:aink="http://schemas.microsoft.com/office/drawing/2016/ink" xmlns:am3d="http://schemas.microsoft.com/office/drawing/2017/model3d" xmlns:o="urn:schemas-microsoft-com:office:office" xmlns:r="http://schemas.openxmlformats.org/officeDocument/2006/relationships" xmlns:m="http://schemas.openxmlformats.org/officeDocument/2006/math" xmlns:v="urn:schemas-microsoft-com:vml" xmlns:wp14="http://schemas.microsoft.com/office/word/2010/wordprocessingDrawing" xmlns:wp="http://schemas.openxmlformats.org/drawingml/2006/wordprocessingDrawing" xmlns:w10="urn:schemas-microsoft-com:office:word" xmlns:w="http://schemas.openxmlformats.org/wordprocessingml/2006/main" xmlns:w14="http://schemas.microsoft.com/office/word/2010/wordml" xmlns:w15="http://schemas.microsoft.com/office/word/2012/wordml" xmlns:w16cid="http://schemas.microsoft.com/office/word/2016/wordml/cid" xmlns:w16se="http://schemas.microsoft.com/office/word/2015/wordml/symex" xmlns:wpg="http://schemas.microsoft.com/office/word/2010/wordprocessingGroup" xmlns:wpi="http://schemas.microsoft.com/office/word/2010/wordprocessingInk" xmlns:wne="http://schemas.microsoft.com/office/word/2006/wordml" xmlns:wps="http://schemas.microsoft.com/office/word/2010/wordprocessingShape" mc:Ignorable="w14 w15 w16se w16cid wp14">
+  <w:endnote w:type="separator" w:id="-1">
+    <w:p>
+      <w:pPr>
+        <w:spacing w:after="0" w:line="240" w:lineRule="auto"/>
+      </w:pPr>
+      <w:r>
+        <w:separator/>
+      </w:r>
+    </w:p>
+  </w:endnote>
+  <w:endnote w:type="continuationSeparator" w:id="0">
+    <w:p>
+      <w:pPr>
+        <w:spacing w:after="0" w:line="240" w:lineRule="auto"/>
+      </w:pPr>
+      <w:r>
+        <w:continuationSeparator/>
+      </w:r>
+    </w:p>
+  </w:endnote>
+</w:endnotes>
+</file>
+
+<file path=word/footnotes.xml><?xml version="1.0" encoding="utf-8"?>
+<w:footnotes xmlns:wpc="http://schemas.microsoft.com/office/word/2010/wordprocessingCanvas" xmlns:cx="http://schemas.microsoft.com/office/drawing/2014/chartex" xmlns:cx1="http://schemas.microsoft.com/office/drawing/2015/9/8/chartex" xmlns:cx2="http://schemas.microsoft.com/office/drawing/2015/10/21/chartex" xmlns:cx3="http://schemas.microsoft.com/office/drawing/2016/5/9/chartex" xmlns:cx4="http://schemas.microsoft.com/office/drawing/2016/5/10/chartex" xmlns:cx5="http://schemas.microsoft.com/office/drawing/2016/5/11/chartex" xmlns:cx6="http://schemas.microsoft.com/office/drawing/2016/5/12/chartex" xmlns:cx7="http://schemas.microsoft.com/office/drawing/2016/5/13/chartex" xmlns:cx8="http://schemas.microsoft.com/office/drawing/2016/5/14/chartex" xmlns:mc="http://schemas.openxmlformats.org/markup-compatibility/2006" xmlns:aink="http://schemas.microsoft.com/office/drawing/2016/ink" xmlns:am3d="http://schemas.microsoft.com/office/drawing/2017/model3d" xmlns:o="urn:schemas-microsoft-com:office:office" xmlns:r="http://schemas.openxmlformats.org/officeDocument/2006/relationships" xmlns:m="http://schemas.openxmlformats.org/officeDocument/2006/math" xmlns:v="urn:schemas-microsoft-com:vml" xmlns:wp14="http://schemas.microsoft.com/office/word/2010/wordprocessingDrawing" xmlns:wp="http://schemas.openxmlformats.org/drawingml/2006/wordprocessingDrawing" xmlns:w10="urn:schemas-microsoft-com:office:word" xmlns:w="http://schemas.openxmlformats.org/wordprocessingml/2006/main" xmlns:w14="http://schemas.microsoft.com/office/word/2010/wordml" xmlns:w15="http://schemas.microsoft.com/office/word/2012/wordml" xmlns:w16cid="http://schemas.microsoft.com/office/word/2016/wordml/cid" xmlns:w16se="http://schemas.microsoft.com/office/word/2015/wordml/symex" xmlns:wpg="http://schemas.microsoft.com/office/word/2010/wordprocessingGroup" xmlns:wpi="http://schemas.microsoft.com/office/word/2010/wordprocessingInk" xmlns:wne="http://schemas.microsoft.com/office/word/2006/wordml" xmlns:wps="http://schemas.microsoft.com/office/word/2010/wordprocessingShape" mc:Ignorable="w14 w15 w16se w16cid wp14">
+  <w:footnote w:type="separator" w:id="-1">
+    <w:p>
+      <w:pPr>
+        <w:spacing w:after="0" w:line="240" w:lineRule="auto"/>
+      </w:pPr>
+      <w:r>
+        <w:separator/>
+      </w:r>
+    </w:p>
+  </w:footnote>
+  <w:footnote w:type="continuationSeparator" w:id="0">
+    <w:p>
+      <w:pPr>
+        <w:spacing w:after="0" w:line="240" w:lineRule="auto"/>
+      </w:pPr>
+      <w:r>
+        <w:continuationSeparator/>
+      </w:r>
+    </w:p>
+  </w:footnote>
+</w:footnotes>
+</file>
+
+<file path=word/header1.xml><?xml version="1.0" encoding="utf-8"?>
+<w:hdr xmlns:wpc="http://schemas.microsoft.com/office/word/2010/wordprocessingCanvas" xmlns:cx="http://schemas.microsoft.com/office/drawing/2014/chartex" xmlns:cx1="http://schemas.microsoft.com/office/drawing/2015/9/8/chartex" xmlns:cx2="http://schemas.microsoft.com/office/drawing/2015/10/21/chartex" xmlns:cx3="http://schemas.microsoft.com/office/drawing/2016/5/9/chartex" xmlns:cx4="http://schemas.microsoft.com/office/drawing/2016/5/10/chartex" xmlns:cx5="http://schemas.microsoft.com/office/drawing/2016/5/11/chartex" xmlns:cx6="http://schemas.microsoft.com/office/drawing/2016/5/12/chartex" xmlns:cx7="http://schemas.microsoft.com/office/drawing/2016/5/13/chartex" xmlns:cx8="http://schemas.microsoft.com/office/drawing/2016/5/14/chartex" xmlns:mc="http://schemas.openxmlformats.org/markup-compatibility/2006" xmlns:aink="http://schemas.microsoft.com/office/drawing/2016/ink" xmlns:am3d="http://schemas.microsoft.com/office/drawing/2017/model3d" xmlns:o="urn:schemas-microsoft-com:office:office" xmlns:r="http://schemas.openxmlformats.org/officeDocument/2006/relationships" xmlns:m="http://schemas.openxmlformats.org/officeDocument/2006/math" xmlns:v="urn:schemas-microsoft-com:vml" xmlns:wp14="http://schemas.microsoft.com/office/word/2010/wordprocessingDrawing" xmlns:wp="http://schemas.openxmlformats.org/drawingml/2006/wordprocessingDrawing" xmlns:w10="urn:schemas-microsoft-com:office:word" xmlns:w="http://schemas.openxmlformats.org/wordprocessingml/2006/main" xmlns:w14="http://schemas.microsoft.com/office/word/2010/wordml" xmlns:w15="http://schemas.microsoft.com/office/word/2012/wordml" xmlns:w16cid="http://schemas.microsoft.com/office/word/2016/wordml/cid" xmlns:w16se="http://schemas.microsoft.com/office/word/2015/wordml/symex" xmlns:wpg="http://schemas.microsoft.com/office/word/2010/wordprocessingGroup" xmlns:wpi="http://schemas.microsoft.com/office/word/2010/wordprocessingInk" xmlns:wne="http://schemas.microsoft.com/office/word/2006/wordml" xmlns:wps="http://schemas.microsoft.com/office/word/2010/wordprocessingShape" mc:Ignorable="w14 w15 w16se w16cid wp14">
+  <w:p>
+    <w:pPr>
+      <w:pStyle w:val="Header"/>
+      <w:rPr>
+        <w:rFonts w:ascii="Georgia Pro" w:hAnsi="Georgia Pro"/>
+      </w:rPr>
+    </w:pPr>
+    <w:r>
+      <w:rPr>
+        <w:rFonts w:ascii="Georgia Pro" w:hAnsi="Georgia Pro"/>
+      </w:rPr>
+      <w:t xml:space="preserve">Article by Ali </w:t>
+    </w:r>
+    <w:proofErr w:type="spellStart"/>
+    <w:r>
+      <w:rPr>
+        <w:rFonts w:ascii="Georgia Pro" w:hAnsi="Georgia Pro"/>
+      </w:rPr>
+      <w:t>Ahson</w:t>
+    </w:r>
+    <w:proofErr w:type="spellEnd"/>
+    <w:r>
+      <w:rPr>
+        <w:rFonts w:ascii="Georgia Pro" w:hAnsi="Georgia Pro"/>
+      </w:rPr>
+      <w:t xml:space="preserve"> </w:t>
+    </w:r>
+    <w:r>
+      <w:rPr>
+        <w:rFonts w:ascii="Georgia Pro" w:hAnsi="Georgia Pro"/>
+      </w:rPr>
+      <w:tab/>
+    </w:r>
+    <w:r>
+      <w:rPr>
+        <w:rFonts w:ascii="Georgia Pro" w:hAnsi="Georgia Pro"/>
+      </w:rPr>
+      <w:tab/>
+    </w:r>
+    <w:r>
+      <w:rPr>
+        <w:rFonts w:ascii="Georgia Pro" w:hAnsi="Georgia Pro"/>
+      </w:rPr>
+      <w:t>R</w:t>
+    </w:r>
+    <w:r>
+      <w:rPr>
+        <w:rFonts w:ascii="Georgia Pro" w:hAnsi="Georgia Pro"/>
+      </w:rPr>
+      <w:t xml:space="preserve">oll # </w:t>
+    </w:r>
+    <w:r>
+      <w:rPr>
+        <w:rFonts w:ascii="Georgia Pro" w:hAnsi="Georgia Pro" w:cs="Arial"/>
+        <w:b/>
+        <w:bCs/>
+        <w:color w:val="000000"/>
+        <w:sz w:val="18"/>
+        <w:szCs w:val="18"/>
+        <w:shd w:val="clear" w:color="auto" w:fill="F4F3EF"/>
+      </w:rPr>
+      <w:t>IOT049520</w:t>
+    </w:r>
+  </w:p>
+  <w:p>
+    <w:pPr>
+      <w:pStyle w:val="Header"/>
+    </w:pPr>
+  </w:p>
+</w:hdr>
 </file>
 
 <file path=word/numbering.xml><?xml version="1.0" encoding="utf-8"?>
@@ -4915,6 +5008,7 @@
   <w:style w:type="character" w:default="1" w:styleId="DefaultParagraphFont">
     <w:name w:val="Default Paragraph Font"/>
     <w:uiPriority w:val="1"/>
+    <w:semiHidden/>
     <w:unhideWhenUsed/>
   </w:style>
   <w:style w:type="table" w:default="1" w:styleId="TableNormal">
@@ -5350,6 +5444,50 @@
       <w:szCs w:val="24"/>
     </w:rPr>
   </w:style>
+  <w:style w:type="paragraph" w:styleId="Header">
+    <w:name w:val="header"/>
+    <w:basedOn w:val="Normal"/>
+    <w:link w:val="HeaderChar"/>
+    <w:uiPriority w:val="99"/>
+    <w:unhideWhenUsed/>
+    <w:rsid w:val="00AB0131"/>
+    <w:pPr>
+      <w:tabs>
+        <w:tab w:val="center" w:pos="4680"/>
+        <w:tab w:val="right" w:pos="9360"/>
+      </w:tabs>
+      <w:spacing w:after="0" w:line="240" w:lineRule="auto"/>
+    </w:pPr>
+  </w:style>
+  <w:style w:type="character" w:customStyle="1" w:styleId="HeaderChar">
+    <w:name w:val="Header Char"/>
+    <w:basedOn w:val="DefaultParagraphFont"/>
+    <w:link w:val="Header"/>
+    <w:uiPriority w:val="99"/>
+    <w:rsid w:val="00AB0131"/>
+  </w:style>
+  <w:style w:type="paragraph" w:styleId="Footer">
+    <w:name w:val="footer"/>
+    <w:basedOn w:val="Normal"/>
+    <w:link w:val="FooterChar"/>
+    <w:uiPriority w:val="99"/>
+    <w:unhideWhenUsed/>
+    <w:rsid w:val="00AB0131"/>
+    <w:pPr>
+      <w:tabs>
+        <w:tab w:val="center" w:pos="4680"/>
+        <w:tab w:val="right" w:pos="9360"/>
+      </w:tabs>
+      <w:spacing w:after="0" w:line="240" w:lineRule="auto"/>
+    </w:pPr>
+  </w:style>
+  <w:style w:type="character" w:customStyle="1" w:styleId="FooterChar">
+    <w:name w:val="Footer Char"/>
+    <w:basedOn w:val="DefaultParagraphFont"/>
+    <w:link w:val="Footer"/>
+    <w:uiPriority w:val="99"/>
+    <w:rsid w:val="00AB0131"/>
+  </w:style>
 </w:styles>
 </file>
 
@@ -5653,7 +5791,7 @@
 </file>
 
 <file path=customXml/itemProps1.xml><?xml version="1.0" encoding="utf-8"?>
-<ds:datastoreItem xmlns:ds="http://schemas.openxmlformats.org/officeDocument/2006/customXml" ds:itemID="{31DF3453-950B-496F-9225-493E36CB6072}">
+<ds:datastoreItem xmlns:ds="http://schemas.openxmlformats.org/officeDocument/2006/customXml" ds:itemID="{4FC66150-7A18-4575-934D-9076AAFB78EA}">
   <ds:schemaRefs>
     <ds:schemaRef ds:uri="http://schemas.openxmlformats.org/officeDocument/2006/bibliography"/>
   </ds:schemaRefs>

</xml_diff>